<commit_message>
:bookmark: Backup de la v0.3: :arrow_up::heavy_plus_sign: Ajout et mise à jour des dépendances / :sparkes: Ajout de nouvelles fonctionnalités (suppression d'une annonce, mailing ...) / :goal_net: Ajout des pages d'erreurs / :egg: MOAR EGG
</commit_message>
<xml_diff>
--- a/Documentation/CyClic_doc_technique.docx
+++ b/Documentation/CyClic_doc_technique.docx
@@ -4,6 +4,7 @@
   <w:body>
     <w:p>
       <w:pPr>
+        <w:jc w:val="both"/>
         <w:sectPr>
           <w:headerReference w:type="even" r:id="rId11"/>
           <w:headerReference w:type="default" r:id="rId12"/>
@@ -297,7 +298,7 @@
           </mc:Choice>
           <mc:Fallback>
             <w:pict>
-              <v:group w14:anchorId="42F5BECE" id="Groupe 193" o:spid="_x0000_s1026" style="position:absolute;margin-left:-44.25pt;margin-top:-35.25pt;width:667.5pt;height:884.25pt;z-index:-251657216;mso-position-horizontal-relative:page;mso-position-vertical-relative:page" coordorigin="-10097,-9335" coordsize="84778,112306" o:gfxdata="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">
+              <v:group w14:anchorId="42F5BECE" id="Groupe 193" o:spid="_x0000_s1026" style="position:absolute;left:0;text-align:left;margin-left:-44.25pt;margin-top:-35.25pt;width:667.5pt;height:884.25pt;z-index:-251657216;mso-position-horizontal-relative:page;mso-position-vertical-relative:page" coordorigin="-10097,-9335" coordsize="84778,112306" o:gfxdata="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">
                 <v:rect id="Rectangle 195" o:spid="_x0000_s1027" style="position:absolute;left:-10097;top:-9335;width:84778;height:112305;visibility:visible;mso-wrap-style:square;v-text-anchor:bottom" o:gfxdata="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" fillcolor="#001694" stroked="f" strokeweight="1pt">
                   <v:fill color2="#00bf01" rotate="t" focusposition=",1" focussize="" focus="100%" type="gradientRadial"/>
                   <v:textbox inset="36pt,57.6pt,36pt,36pt">
@@ -469,6 +470,9 @@
       </w:sdt>
     </w:p>
     <w:p>
+      <w:pPr>
+        <w:jc w:val="both"/>
+      </w:pPr>
       <w:r>
         <w:rPr>
           <w:noProof/>
@@ -521,6 +525,7 @@
     </w:p>
     <w:p>
       <w:pPr>
+        <w:jc w:val="both"/>
         <w:rPr>
           <w14:textFill>
             <w14:gradFill>
@@ -592,6 +597,7 @@
                               <w:dataBinding w:prefixMappings="xmlns:ns0='http://purl.org/dc/elements/1.1/' xmlns:ns1='http://schemas.openxmlformats.org/package/2006/metadata/core-properties' " w:xpath="/ns1:coreProperties[1]/ns0:creator[1]" w:storeItemID="{6C3C8BC8-F283-45AE-878A-BAB7291924A1}"/>
                               <w:text/>
                             </w:sdtPr>
+                            <w:sdtEndPr/>
                             <w:sdtContent>
                               <w:p>
                                 <w:pPr>
@@ -635,7 +641,7 @@
           </mc:Choice>
           <mc:Fallback>
             <w:pict>
-              <v:shape w14:anchorId="78D01394" id="Zone de texte 5" o:spid="_x0000_s1029" type="#_x0000_t202" style="position:absolute;margin-left:74.1pt;margin-top:629.9pt;width:314.3pt;height:44.25pt;z-index:251664384;visibility:visible;mso-wrap-style:square;mso-width-percent:0;mso-height-percent:0;mso-wrap-distance-left:9pt;mso-wrap-distance-top:0;mso-wrap-distance-right:9pt;mso-wrap-distance-bottom:0;mso-position-horizontal:absolute;mso-position-horizontal-relative:margin;mso-position-vertical:absolute;mso-position-vertical-relative:text;mso-width-percent:0;mso-height-percent:0;mso-width-relative:margin;mso-height-relative:margin;v-text-anchor:top" o:gfxdata="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" filled="f" strokeweight=".5pt">
+              <v:shape w14:anchorId="78D01394" id="Zone de texte 5" o:spid="_x0000_s1029" type="#_x0000_t202" style="position:absolute;left:0;text-align:left;margin-left:74.1pt;margin-top:629.9pt;width:314.3pt;height:44.25pt;z-index:251664384;visibility:visible;mso-wrap-style:square;mso-width-percent:0;mso-height-percent:0;mso-wrap-distance-left:9pt;mso-wrap-distance-top:0;mso-wrap-distance-right:9pt;mso-wrap-distance-bottom:0;mso-position-horizontal:absolute;mso-position-horizontal-relative:margin;mso-position-vertical:absolute;mso-position-vertical-relative:text;mso-width-percent:0;mso-height-percent:0;mso-width-relative:margin;mso-height-relative:margin;v-text-anchor:top" o:gfxdata="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" filled="f" strokeweight=".5pt">
                 <v:textbox>
                   <w:txbxContent>
                     <w:sdt>
@@ -650,6 +656,7 @@
                         <w:dataBinding w:prefixMappings="xmlns:ns0='http://purl.org/dc/elements/1.1/' xmlns:ns1='http://schemas.openxmlformats.org/package/2006/metadata/core-properties' " w:xpath="/ns1:coreProperties[1]/ns0:creator[1]" w:storeItemID="{6C3C8BC8-F283-45AE-878A-BAB7291924A1}"/>
                         <w:text/>
                       </w:sdtPr>
+                      <w:sdtEndPr/>
                       <w:sdtContent>
                         <w:p>
                           <w:pPr>
@@ -781,6 +788,7 @@
         <w:p>
           <w:pPr>
             <w:pStyle w:val="En-ttedetabledesmatires"/>
+            <w:jc w:val="both"/>
             <w:rPr>
               <w:rFonts w:ascii="Cy" w:hAnsi="Cy"/>
               <w:b/>
@@ -807,6 +815,7 @@
               <w:tab w:val="left" w:pos="440"/>
               <w:tab w:val="right" w:leader="dot" w:pos="9062"/>
             </w:tabs>
+            <w:jc w:val="both"/>
             <w:rPr>
               <w:rFonts w:asciiTheme="minorHAnsi" w:eastAsiaTheme="minorEastAsia" w:hAnsiTheme="minorHAnsi"/>
               <w:noProof/>
@@ -902,6 +911,7 @@
               <w:tab w:val="left" w:pos="440"/>
               <w:tab w:val="right" w:leader="dot" w:pos="9062"/>
             </w:tabs>
+            <w:jc w:val="both"/>
             <w:rPr>
               <w:rFonts w:asciiTheme="minorHAnsi" w:eastAsiaTheme="minorEastAsia" w:hAnsiTheme="minorHAnsi"/>
               <w:noProof/>
@@ -987,6 +997,7 @@
             <w:tabs>
               <w:tab w:val="right" w:leader="dot" w:pos="9062"/>
             </w:tabs>
+            <w:jc w:val="both"/>
             <w:rPr>
               <w:rFonts w:asciiTheme="minorHAnsi" w:eastAsiaTheme="minorEastAsia" w:hAnsiTheme="minorHAnsi"/>
               <w:noProof/>
@@ -1057,6 +1068,7 @@
             <w:tabs>
               <w:tab w:val="right" w:leader="dot" w:pos="9062"/>
             </w:tabs>
+            <w:jc w:val="both"/>
             <w:rPr>
               <w:rFonts w:asciiTheme="minorHAnsi" w:eastAsiaTheme="minorEastAsia" w:hAnsiTheme="minorHAnsi"/>
               <w:noProof/>
@@ -1127,6 +1139,7 @@
             <w:tabs>
               <w:tab w:val="right" w:leader="dot" w:pos="9062"/>
             </w:tabs>
+            <w:jc w:val="both"/>
             <w:rPr>
               <w:rFonts w:asciiTheme="minorHAnsi" w:eastAsiaTheme="minorEastAsia" w:hAnsiTheme="minorHAnsi"/>
               <w:noProof/>
@@ -1197,6 +1210,7 @@
             <w:tabs>
               <w:tab w:val="right" w:leader="dot" w:pos="9062"/>
             </w:tabs>
+            <w:jc w:val="both"/>
             <w:rPr>
               <w:rFonts w:asciiTheme="minorHAnsi" w:eastAsiaTheme="minorEastAsia" w:hAnsiTheme="minorHAnsi"/>
               <w:noProof/>
@@ -1267,6 +1281,7 @@
             <w:tabs>
               <w:tab w:val="right" w:leader="dot" w:pos="9062"/>
             </w:tabs>
+            <w:jc w:val="both"/>
             <w:rPr>
               <w:rFonts w:asciiTheme="minorHAnsi" w:eastAsiaTheme="minorEastAsia" w:hAnsiTheme="minorHAnsi"/>
               <w:noProof/>
@@ -1338,6 +1353,7 @@
               <w:tab w:val="left" w:pos="660"/>
               <w:tab w:val="right" w:leader="dot" w:pos="9062"/>
             </w:tabs>
+            <w:jc w:val="both"/>
             <w:rPr>
               <w:rFonts w:asciiTheme="minorHAnsi" w:eastAsiaTheme="minorEastAsia" w:hAnsiTheme="minorHAnsi"/>
               <w:noProof/>
@@ -1423,6 +1439,7 @@
             <w:tabs>
               <w:tab w:val="right" w:leader="dot" w:pos="9062"/>
             </w:tabs>
+            <w:jc w:val="both"/>
             <w:rPr>
               <w:rFonts w:asciiTheme="minorHAnsi" w:eastAsiaTheme="minorEastAsia" w:hAnsiTheme="minorHAnsi"/>
               <w:noProof/>
@@ -1493,6 +1510,7 @@
             <w:tabs>
               <w:tab w:val="right" w:leader="dot" w:pos="9062"/>
             </w:tabs>
+            <w:jc w:val="both"/>
             <w:rPr>
               <w:rFonts w:asciiTheme="minorHAnsi" w:eastAsiaTheme="minorEastAsia" w:hAnsiTheme="minorHAnsi"/>
               <w:noProof/>
@@ -1564,6 +1582,7 @@
               <w:tab w:val="left" w:pos="660"/>
               <w:tab w:val="right" w:leader="dot" w:pos="9062"/>
             </w:tabs>
+            <w:jc w:val="both"/>
             <w:rPr>
               <w:rFonts w:asciiTheme="minorHAnsi" w:eastAsiaTheme="minorEastAsia" w:hAnsiTheme="minorHAnsi"/>
               <w:noProof/>
@@ -1644,6 +1663,9 @@
           </w:hyperlink>
         </w:p>
         <w:p>
+          <w:pPr>
+            <w:jc w:val="both"/>
+          </w:pPr>
           <w:r>
             <w:rPr>
               <w:b/>
@@ -1657,6 +1679,7 @@
     <w:p>
       <w:pPr>
         <w:pStyle w:val="En-ttedetabledesmatires"/>
+        <w:jc w:val="both"/>
         <w:rPr>
           <w:rFonts w:ascii="Cy" w:hAnsi="Cy"/>
           <w:b/>
@@ -1700,6 +1723,7 @@
           </w:tcPr>
           <w:p>
             <w:pPr>
+              <w:jc w:val="both"/>
               <w:rPr>
                 <w:lang w:eastAsia="fr-FR"/>
               </w:rPr>
@@ -1719,6 +1743,7 @@
           </w:tcPr>
           <w:p>
             <w:pPr>
+              <w:jc w:val="both"/>
               <w:cnfStyle w:val="100000000000" w:firstRow="1" w:lastRow="0" w:firstColumn="0" w:lastColumn="0" w:oddVBand="0" w:evenVBand="0" w:oddHBand="0" w:evenHBand="0" w:firstRowFirstColumn="0" w:firstRowLastColumn="0" w:lastRowFirstColumn="0" w:lastRowLastColumn="0"/>
               <w:rPr>
                 <w:lang w:eastAsia="fr-FR"/>
@@ -1739,6 +1764,7 @@
           </w:tcPr>
           <w:p>
             <w:pPr>
+              <w:jc w:val="both"/>
               <w:cnfStyle w:val="100000000000" w:firstRow="1" w:lastRow="0" w:firstColumn="0" w:lastColumn="0" w:oddVBand="0" w:evenVBand="0" w:oddHBand="0" w:evenHBand="0" w:firstRowFirstColumn="0" w:firstRowLastColumn="0" w:lastRowFirstColumn="0" w:lastRowLastColumn="0"/>
               <w:rPr>
                 <w:lang w:eastAsia="fr-FR"/>
@@ -1759,6 +1785,7 @@
           </w:tcPr>
           <w:p>
             <w:pPr>
+              <w:jc w:val="both"/>
               <w:cnfStyle w:val="100000000000" w:firstRow="1" w:lastRow="0" w:firstColumn="0" w:lastColumn="0" w:oddVBand="0" w:evenVBand="0" w:oddHBand="0" w:evenHBand="0" w:firstRowFirstColumn="0" w:firstRowLastColumn="0" w:lastRowFirstColumn="0" w:lastRowLastColumn="0"/>
               <w:rPr>
                 <w:lang w:eastAsia="fr-FR"/>
@@ -1784,6 +1811,7 @@
           </w:tcPr>
           <w:p>
             <w:pPr>
+              <w:jc w:val="both"/>
               <w:rPr>
                 <w:lang w:eastAsia="fr-FR"/>
               </w:rPr>
@@ -1802,6 +1830,7 @@
           </w:tcPr>
           <w:p>
             <w:pPr>
+              <w:jc w:val="both"/>
               <w:cnfStyle w:val="000000100000" w:firstRow="0" w:lastRow="0" w:firstColumn="0" w:lastColumn="0" w:oddVBand="0" w:evenVBand="0" w:oddHBand="1" w:evenHBand="0" w:firstRowFirstColumn="0" w:firstRowLastColumn="0" w:lastRowFirstColumn="0" w:lastRowLastColumn="0"/>
               <w:rPr>
                 <w:lang w:eastAsia="fr-FR"/>
@@ -1821,6 +1850,7 @@
           </w:tcPr>
           <w:p>
             <w:pPr>
+              <w:jc w:val="both"/>
               <w:cnfStyle w:val="000000100000" w:firstRow="0" w:lastRow="0" w:firstColumn="0" w:lastColumn="0" w:oddVBand="0" w:evenVBand="0" w:oddHBand="1" w:evenHBand="0" w:firstRowFirstColumn="0" w:firstRowLastColumn="0" w:lastRowFirstColumn="0" w:lastRowLastColumn="0"/>
               <w:rPr>
                 <w:lang w:eastAsia="fr-FR"/>
@@ -1840,6 +1870,7 @@
           </w:tcPr>
           <w:p>
             <w:pPr>
+              <w:jc w:val="both"/>
               <w:cnfStyle w:val="000000100000" w:firstRow="0" w:lastRow="0" w:firstColumn="0" w:lastColumn="0" w:oddVBand="0" w:evenVBand="0" w:oddHBand="1" w:evenHBand="0" w:firstRowFirstColumn="0" w:firstRowLastColumn="0" w:lastRowFirstColumn="0" w:lastRowLastColumn="0"/>
               <w:rPr>
                 <w:lang w:eastAsia="fr-FR"/>
@@ -1862,6 +1893,7 @@
           </w:tcPr>
           <w:p>
             <w:pPr>
+              <w:jc w:val="both"/>
               <w:rPr>
                 <w:lang w:eastAsia="fr-FR"/>
               </w:rPr>
@@ -1874,6 +1906,7 @@
           </w:tcPr>
           <w:p>
             <w:pPr>
+              <w:jc w:val="both"/>
               <w:cnfStyle w:val="000000000000" w:firstRow="0" w:lastRow="0" w:firstColumn="0" w:lastColumn="0" w:oddVBand="0" w:evenVBand="0" w:oddHBand="0" w:evenHBand="0" w:firstRowFirstColumn="0" w:firstRowLastColumn="0" w:lastRowFirstColumn="0" w:lastRowLastColumn="0"/>
               <w:rPr>
                 <w:lang w:eastAsia="fr-FR"/>
@@ -1887,6 +1920,7 @@
           </w:tcPr>
           <w:p>
             <w:pPr>
+              <w:jc w:val="both"/>
               <w:cnfStyle w:val="000000000000" w:firstRow="0" w:lastRow="0" w:firstColumn="0" w:lastColumn="0" w:oddVBand="0" w:evenVBand="0" w:oddHBand="0" w:evenHBand="0" w:firstRowFirstColumn="0" w:firstRowLastColumn="0" w:lastRowFirstColumn="0" w:lastRowLastColumn="0"/>
               <w:rPr>
                 <w:lang w:eastAsia="fr-FR"/>
@@ -1900,6 +1934,7 @@
           </w:tcPr>
           <w:p>
             <w:pPr>
+              <w:jc w:val="both"/>
               <w:cnfStyle w:val="000000000000" w:firstRow="0" w:lastRow="0" w:firstColumn="0" w:lastColumn="0" w:oddVBand="0" w:evenVBand="0" w:oddHBand="0" w:evenHBand="0" w:firstRowFirstColumn="0" w:firstRowLastColumn="0" w:lastRowFirstColumn="0" w:lastRowLastColumn="0"/>
               <w:rPr>
                 <w:lang w:eastAsia="fr-FR"/>
@@ -1919,6 +1954,7 @@
           </w:tcPr>
           <w:p>
             <w:pPr>
+              <w:jc w:val="both"/>
               <w:rPr>
                 <w:lang w:eastAsia="fr-FR"/>
               </w:rPr>
@@ -1931,6 +1967,7 @@
           </w:tcPr>
           <w:p>
             <w:pPr>
+              <w:jc w:val="both"/>
               <w:cnfStyle w:val="000000100000" w:firstRow="0" w:lastRow="0" w:firstColumn="0" w:lastColumn="0" w:oddVBand="0" w:evenVBand="0" w:oddHBand="1" w:evenHBand="0" w:firstRowFirstColumn="0" w:firstRowLastColumn="0" w:lastRowFirstColumn="0" w:lastRowLastColumn="0"/>
               <w:rPr>
                 <w:lang w:eastAsia="fr-FR"/>
@@ -1944,6 +1981,7 @@
           </w:tcPr>
           <w:p>
             <w:pPr>
+              <w:jc w:val="both"/>
               <w:cnfStyle w:val="000000100000" w:firstRow="0" w:lastRow="0" w:firstColumn="0" w:lastColumn="0" w:oddVBand="0" w:evenVBand="0" w:oddHBand="1" w:evenHBand="0" w:firstRowFirstColumn="0" w:firstRowLastColumn="0" w:lastRowFirstColumn="0" w:lastRowLastColumn="0"/>
               <w:rPr>
                 <w:lang w:eastAsia="fr-FR"/>
@@ -1957,6 +1995,7 @@
           </w:tcPr>
           <w:p>
             <w:pPr>
+              <w:jc w:val="both"/>
               <w:cnfStyle w:val="000000100000" w:firstRow="0" w:lastRow="0" w:firstColumn="0" w:lastColumn="0" w:oddVBand="0" w:evenVBand="0" w:oddHBand="1" w:evenHBand="0" w:firstRowFirstColumn="0" w:firstRowLastColumn="0" w:lastRowFirstColumn="0" w:lastRowLastColumn="0"/>
               <w:rPr>
                 <w:lang w:eastAsia="fr-FR"/>
@@ -1968,12 +2007,16 @@
     </w:tbl>
     <w:p>
       <w:pPr>
+        <w:jc w:val="both"/>
         <w:rPr>
           <w:lang w:eastAsia="fr-FR"/>
         </w:rPr>
       </w:pPr>
     </w:p>
     <w:p>
+      <w:pPr>
+        <w:jc w:val="both"/>
+      </w:pPr>
       <w:r>
         <w:br w:type="page"/>
       </w:r>
@@ -1981,6 +2024,7 @@
     <w:p>
       <w:pPr>
         <w:pStyle w:val="Titreprojet"/>
+        <w:jc w:val="both"/>
       </w:pPr>
       <w:bookmarkStart w:id="0" w:name="_Toc89248293"/>
       <w:bookmarkStart w:id="1" w:name="_Toc89248341"/>
@@ -1995,348 +2039,296 @@
     </w:p>
     <w:p>
       <w:pPr>
+        <w:pStyle w:val="Titre2"/>
+        <w:jc w:val="both"/>
+      </w:pPr>
+      <w:bookmarkStart w:id="3" w:name="_Toc92955275"/>
+      <w:r>
+        <w:t>I.a. Qu’est-ce que CyClic ?</w:t>
+      </w:r>
+      <w:bookmarkEnd w:id="3"/>
+    </w:p>
+    <w:p>
+      <w:pPr>
         <w:pStyle w:val="Corpsprojet"/>
-      </w:pPr>
-      <w:r>
-        <w:t xml:space="preserve">Ce </w:t>
-      </w:r>
-      <w:r>
-        <w:t>document</w:t>
-      </w:r>
-      <w:r>
-        <w:t xml:space="preserve"> a pour but d’expliquer les fonctionnalités utilisées dans ce projet web.</w:t>
+        <w:jc w:val="both"/>
+      </w:pPr>
+      <w:r>
+        <w:t>CyClic est un site qui a pour but de donner une seconde vie aux objets inutilement accumulés et/ou délaissés en proposant aux utilisateurs de réaliser des dons. Pour cela, ces derniers peuvent publier une annonce afin de trouver un potentiel receveur et se débarrasser de l’objet concerné en proposant un rendez-vous avec cet autre utilisateur afin de lui transmettre celui-ci. La prise de contact est facilitée entre les différentes parties en donnant la possibilité d’indiquer la localisation dans laquelle la recherche de l’objet est effectuée et grâce à une messagerie personnalisée.</w:t>
+      </w:r>
+    </w:p>
+    <w:p>
+      <w:pPr>
+        <w:pStyle w:val="Titre2"/>
+        <w:jc w:val="both"/>
+      </w:pPr>
+      <w:bookmarkStart w:id="4" w:name="_Toc92955276"/>
+      <w:r>
+        <w:t xml:space="preserve">I.b. Objectifs du document </w:t>
+      </w:r>
+      <w:bookmarkEnd w:id="4"/>
+      <w:r>
+        <w:t>technique</w:t>
       </w:r>
     </w:p>
     <w:p>
       <w:pPr>
         <w:pStyle w:val="Corpsprojet"/>
-      </w:pPr>
-      <w:r>
-        <w:t>Lorem ipsum dolor sit amet, consectetur adipiscing elit. Quisque sagittis pharetra eleifend. Maecenas feugiat, massa ac pellentesque porta, ipsum metus blandit lectus, id placerat lorem magna sodales dui. Integer hendrerit neque eu magna euismod, id iaculis neque consequat. Ut luctus augue turpis, non ornare est venenatis id. Interdum et malesuada fames ac ante ipsum primis in faucibus. Phasellus tincidunt, libero elementum maximus molestie, nisi sapien fringilla lacus, eu feugiat arcu nibh eget erat. Sed semper efficitur libero, a convallis libero dapibus lacinia. Donec mattis, magna ac scelerisque placerat, tortor nulla vestibulum enim, eu posuere nisl sapien sed ante.</w:t>
-      </w:r>
-    </w:p>
-    <w:p/>
+        <w:jc w:val="both"/>
+      </w:pPr>
+      <w:r>
+        <w:t xml:space="preserve">Ce document a pour but de </w:t>
+      </w:r>
+      <w:r>
+        <w:t>détailler le procédé de création du site, de sa genèse à sa version finale</w:t>
+      </w:r>
+      <w:r>
+        <w:t>.</w:t>
+      </w:r>
+    </w:p>
+    <w:p>
+      <w:r>
+        <w:br w:type="page"/>
+      </w:r>
+    </w:p>
     <w:p>
       <w:pPr>
         <w:pStyle w:val="Titreprojet"/>
-      </w:pPr>
-      <w:bookmarkStart w:id="3" w:name="_Toc89248294"/>
-      <w:bookmarkStart w:id="4" w:name="_Toc89248342"/>
-      <w:bookmarkStart w:id="5" w:name="_Toc89251858"/>
-      <w:r>
-        <w:t>Conceptualisation</w:t>
-      </w:r>
-      <w:bookmarkEnd w:id="3"/>
-      <w:bookmarkEnd w:id="4"/>
+        <w:jc w:val="both"/>
+      </w:pPr>
+      <w:r>
+        <w:lastRenderedPageBreak/>
+        <w:t>Concepts</w:t>
+      </w:r>
+    </w:p>
+    <w:p>
+      <w:pPr>
+        <w:pStyle w:val="Sous-titreprojet"/>
+        <w:jc w:val="both"/>
+      </w:pPr>
+      <w:bookmarkStart w:id="5" w:name="_Toc89248295"/>
+      <w:bookmarkStart w:id="6" w:name="_Toc89248343"/>
+      <w:bookmarkStart w:id="7" w:name="_Toc89251859"/>
+      <w:r>
+        <w:t xml:space="preserve">II.a. </w:t>
+      </w:r>
+      <w:r>
+        <w:t>Thématique</w:t>
+      </w:r>
       <w:bookmarkEnd w:id="5"/>
-    </w:p>
-    <w:p>
-      <w:pPr>
-        <w:pStyle w:val="Sous-titreprojet"/>
-      </w:pPr>
-      <w:bookmarkStart w:id="6" w:name="_Toc89248295"/>
-      <w:bookmarkStart w:id="7" w:name="_Toc89248343"/>
-      <w:bookmarkStart w:id="8" w:name="_Toc89251859"/>
-      <w:r>
-        <w:t xml:space="preserve">II.a. </w:t>
-      </w:r>
-      <w:r>
-        <w:t>Thématique</w:t>
-      </w:r>
       <w:bookmarkEnd w:id="6"/>
       <w:bookmarkEnd w:id="7"/>
+    </w:p>
+    <w:p>
+      <w:pPr>
+        <w:pStyle w:val="Corpsprojet"/>
+        <w:jc w:val="both"/>
+      </w:pPr>
+      <w:r>
+        <w:t>CyClic se démarque des autres projets de la formation par le fait qu’il n’a pas de client précis : tout le monde est client. Et il est parti de suggestions réalisées au sein du groupe. Ces suggestions étaient, entre autres :</w:t>
+      </w:r>
+    </w:p>
+    <w:p>
+      <w:pPr>
+        <w:pStyle w:val="Corpsprojet"/>
+        <w:numPr>
+          <w:ilvl w:val="0"/>
+          <w:numId w:val="3"/>
+        </w:numPr>
+        <w:jc w:val="both"/>
+      </w:pPr>
+      <w:r>
+        <w:t>Un site permettant de répertorier des cartes collectées,</w:t>
+      </w:r>
+    </w:p>
+    <w:p>
+      <w:pPr>
+        <w:pStyle w:val="Corpsprojet"/>
+        <w:numPr>
+          <w:ilvl w:val="0"/>
+          <w:numId w:val="3"/>
+        </w:numPr>
+        <w:jc w:val="both"/>
+      </w:pPr>
+      <w:r>
+        <w:t>Un glossaire de jeux divers,</w:t>
+      </w:r>
+    </w:p>
+    <w:p>
+      <w:pPr>
+        <w:pStyle w:val="Corpsprojet"/>
+        <w:numPr>
+          <w:ilvl w:val="0"/>
+          <w:numId w:val="3"/>
+        </w:numPr>
+        <w:jc w:val="both"/>
+      </w:pPr>
+      <w:r>
+        <w:t xml:space="preserve">Un site thématique ayant pour focus principal les </w:t>
+      </w:r>
+      <w:r>
+        <w:rPr>
+          <w:i/>
+          <w:iCs/>
+        </w:rPr>
+        <w:t>kaiju</w:t>
+      </w:r>
+      <w:r>
+        <w:t>,</w:t>
+      </w:r>
+    </w:p>
+    <w:p>
+      <w:pPr>
+        <w:pStyle w:val="Corpsprojet"/>
+        <w:numPr>
+          <w:ilvl w:val="0"/>
+          <w:numId w:val="3"/>
+        </w:numPr>
+        <w:jc w:val="both"/>
+      </w:pPr>
+      <w:r>
+        <w:t xml:space="preserve">Un jeu thématique à la </w:t>
+      </w:r>
+      <w:r>
+        <w:rPr>
+          <w:i/>
+          <w:iCs/>
+        </w:rPr>
+        <w:t>Hearthstone Battlegrounds</w:t>
+      </w:r>
+      <w:r>
+        <w:t>,</w:t>
+      </w:r>
+    </w:p>
+    <w:p>
+      <w:pPr>
+        <w:pStyle w:val="Corpsprojet"/>
+        <w:numPr>
+          <w:ilvl w:val="0"/>
+          <w:numId w:val="3"/>
+        </w:numPr>
+        <w:jc w:val="both"/>
+      </w:pPr>
+      <w:r>
+        <w:t>Un site de location de médias (livres, DVD…),</w:t>
+      </w:r>
+    </w:p>
+    <w:p>
+      <w:pPr>
+        <w:pStyle w:val="Corpsprojet"/>
+        <w:numPr>
+          <w:ilvl w:val="0"/>
+          <w:numId w:val="3"/>
+        </w:numPr>
+        <w:jc w:val="both"/>
+      </w:pPr>
+      <w:r>
+        <w:t>Un site de réservation pour un restaurant ou une pizzeria.</w:t>
+      </w:r>
+    </w:p>
+    <w:p>
+      <w:pPr>
+        <w:pStyle w:val="Corpsprojet"/>
+        <w:jc w:val="both"/>
+      </w:pPr>
+      <w:r>
+        <w:t>Finalement, l’idée d’un site de location a été privilégié, non sans changer son objectif prncipal : il ne s’agira plus de louer, mais de donner ; et les objets à donner ne sont plus spécifiques.</w:t>
+      </w:r>
+    </w:p>
+    <w:p>
+      <w:pPr>
+        <w:pStyle w:val="Titre2"/>
+        <w:jc w:val="both"/>
+      </w:pPr>
+      <w:bookmarkStart w:id="8" w:name="_Toc89248296"/>
+      <w:bookmarkStart w:id="9" w:name="_Toc89248344"/>
+      <w:bookmarkStart w:id="10" w:name="_Toc89251860"/>
+      <w:r>
+        <w:t xml:space="preserve">II.b. </w:t>
+      </w:r>
+      <w:r>
+        <w:t>Nom et l</w:t>
+      </w:r>
+      <w:r>
+        <w:t>ogos</w:t>
+      </w:r>
       <w:bookmarkEnd w:id="8"/>
-    </w:p>
-    <w:p>
-      <w:pPr>
-        <w:pStyle w:val="Corpsprojet"/>
-      </w:pPr>
-      <w:r>
-        <w:t>Lorem ipsum dolor sit amet, consectetur adipiscing elit. Quisque sagittis pharetra eleifend. Maecenas feugiat, massa ac pellentesque porta, ipsum metus blandit lectus, id placerat lorem magna sodales dui. Integer hendrerit neque eu magna euismod, id iaculis neque consequat. Ut luctus augue turpis, non ornare est venenatis id. Interdum et malesuada fames ac ante ipsum primis in faucibus. Phasellus tincidunt, libero elementum maximus molestie, nisi sapien fringilla lacus, eu feugiat arcu nibh eget erat. Sed semper efficitur libero, a convallis libero dapibus lacinia. Donec mattis, magna ac scelerisque placerat, tortor nulla vestibulum enim, eu posuere nisl sapien sed ante.</w:t>
-      </w:r>
-    </w:p>
-    <w:p>
-      <w:pPr>
-        <w:pStyle w:val="Corpsprojet"/>
-      </w:pPr>
-    </w:p>
-    <w:tbl>
-      <w:tblPr>
-        <w:tblStyle w:val="TableauGrille4-Accentuation1"/>
-        <w:tblW w:w="0" w:type="auto"/>
-        <w:tblLook w:val="04A0" w:firstRow="1" w:lastRow="0" w:firstColumn="1" w:lastColumn="0" w:noHBand="0" w:noVBand="1"/>
-      </w:tblPr>
-      <w:tblGrid>
-        <w:gridCol w:w="3013"/>
-        <w:gridCol w:w="823"/>
-        <w:gridCol w:w="5226"/>
-      </w:tblGrid>
-      <w:tr>
-        <w:trPr>
-          <w:cnfStyle w:val="100000000000" w:firstRow="1" w:lastRow="0" w:firstColumn="0" w:lastColumn="0" w:oddVBand="0" w:evenVBand="0" w:oddHBand="0" w:evenHBand="0" w:firstRowFirstColumn="0" w:firstRowLastColumn="0" w:lastRowFirstColumn="0" w:lastRowLastColumn="0"/>
-        </w:trPr>
-        <w:tc>
-          <w:tcPr>
-            <w:cnfStyle w:val="001000000000" w:firstRow="0" w:lastRow="0" w:firstColumn="1" w:lastColumn="0" w:oddVBand="0" w:evenVBand="0" w:oddHBand="0" w:evenHBand="0" w:firstRowFirstColumn="0" w:firstRowLastColumn="0" w:lastRowFirstColumn="0" w:lastRowLastColumn="0"/>
-            <w:tcW w:w="3020" w:type="dxa"/>
-            <w:shd w:val="clear" w:color="auto" w:fill="001694"/>
-          </w:tcPr>
-          <w:p>
-            <w:pPr>
-              <w:pStyle w:val="Corpsprojet"/>
-            </w:pPr>
-            <w:r>
-              <w:t>Lorem</w:t>
-            </w:r>
-          </w:p>
-        </w:tc>
-        <w:tc>
-          <w:tcPr>
-            <w:tcW w:w="803" w:type="dxa"/>
-            <w:shd w:val="clear" w:color="auto" w:fill="001694"/>
-          </w:tcPr>
-          <w:p>
-            <w:pPr>
-              <w:pStyle w:val="Corpsprojet"/>
-              <w:cnfStyle w:val="100000000000" w:firstRow="1" w:lastRow="0" w:firstColumn="0" w:lastColumn="0" w:oddVBand="0" w:evenVBand="0" w:oddHBand="0" w:evenHBand="0" w:firstRowFirstColumn="0" w:firstRowLastColumn="0" w:lastRowFirstColumn="0" w:lastRowLastColumn="0"/>
-            </w:pPr>
-            <w:r>
-              <w:t>Ipsum</w:t>
-            </w:r>
-          </w:p>
-        </w:tc>
-        <w:tc>
-          <w:tcPr>
-            <w:tcW w:w="5239" w:type="dxa"/>
-            <w:shd w:val="clear" w:color="auto" w:fill="001694"/>
-          </w:tcPr>
-          <w:p>
-            <w:pPr>
-              <w:pStyle w:val="Corpsprojet"/>
-              <w:cnfStyle w:val="100000000000" w:firstRow="1" w:lastRow="0" w:firstColumn="0" w:lastColumn="0" w:oddVBand="0" w:evenVBand="0" w:oddHBand="0" w:evenHBand="0" w:firstRowFirstColumn="0" w:firstRowLastColumn="0" w:lastRowFirstColumn="0" w:lastRowLastColumn="0"/>
-            </w:pPr>
-            <w:r>
-              <w:t>Dolor</w:t>
-            </w:r>
-          </w:p>
-        </w:tc>
-      </w:tr>
-      <w:tr>
-        <w:trPr>
-          <w:cnfStyle w:val="000000100000" w:firstRow="0" w:lastRow="0" w:firstColumn="0" w:lastColumn="0" w:oddVBand="0" w:evenVBand="0" w:oddHBand="1" w:evenHBand="0" w:firstRowFirstColumn="0" w:firstRowLastColumn="0" w:lastRowFirstColumn="0" w:lastRowLastColumn="0"/>
-        </w:trPr>
-        <w:tc>
-          <w:tcPr>
-            <w:cnfStyle w:val="001000000000" w:firstRow="0" w:lastRow="0" w:firstColumn="1" w:lastColumn="0" w:oddVBand="0" w:evenVBand="0" w:oddHBand="0" w:evenHBand="0" w:firstRowFirstColumn="0" w:firstRowLastColumn="0" w:lastRowFirstColumn="0" w:lastRowLastColumn="0"/>
-            <w:tcW w:w="3020" w:type="dxa"/>
-          </w:tcPr>
-          <w:p>
-            <w:pPr>
-              <w:pStyle w:val="Corpsprojet"/>
-            </w:pPr>
-          </w:p>
-        </w:tc>
-        <w:tc>
-          <w:tcPr>
-            <w:tcW w:w="803" w:type="dxa"/>
-          </w:tcPr>
-          <w:p>
-            <w:pPr>
-              <w:pStyle w:val="Corpsprojet"/>
-              <w:cnfStyle w:val="000000100000" w:firstRow="0" w:lastRow="0" w:firstColumn="0" w:lastColumn="0" w:oddVBand="0" w:evenVBand="0" w:oddHBand="1" w:evenHBand="0" w:firstRowFirstColumn="0" w:firstRowLastColumn="0" w:lastRowFirstColumn="0" w:lastRowLastColumn="0"/>
-            </w:pPr>
-          </w:p>
-        </w:tc>
-        <w:tc>
-          <w:tcPr>
-            <w:tcW w:w="5239" w:type="dxa"/>
-          </w:tcPr>
-          <w:p>
-            <w:pPr>
-              <w:pStyle w:val="Corpsprojet"/>
-              <w:cnfStyle w:val="000000100000" w:firstRow="0" w:lastRow="0" w:firstColumn="0" w:lastColumn="0" w:oddVBand="0" w:evenVBand="0" w:oddHBand="1" w:evenHBand="0" w:firstRowFirstColumn="0" w:firstRowLastColumn="0" w:lastRowFirstColumn="0" w:lastRowLastColumn="0"/>
-            </w:pPr>
-          </w:p>
-        </w:tc>
-      </w:tr>
-      <w:tr>
-        <w:tc>
-          <w:tcPr>
-            <w:cnfStyle w:val="001000000000" w:firstRow="0" w:lastRow="0" w:firstColumn="1" w:lastColumn="0" w:oddVBand="0" w:evenVBand="0" w:oddHBand="0" w:evenHBand="0" w:firstRowFirstColumn="0" w:firstRowLastColumn="0" w:lastRowFirstColumn="0" w:lastRowLastColumn="0"/>
-            <w:tcW w:w="3020" w:type="dxa"/>
-          </w:tcPr>
-          <w:p>
-            <w:pPr>
-              <w:pStyle w:val="Corpsprojet"/>
-            </w:pPr>
-          </w:p>
-        </w:tc>
-        <w:tc>
-          <w:tcPr>
-            <w:tcW w:w="803" w:type="dxa"/>
-          </w:tcPr>
-          <w:p>
-            <w:pPr>
-              <w:pStyle w:val="Corpsprojet"/>
-              <w:cnfStyle w:val="000000000000" w:firstRow="0" w:lastRow="0" w:firstColumn="0" w:lastColumn="0" w:oddVBand="0" w:evenVBand="0" w:oddHBand="0" w:evenHBand="0" w:firstRowFirstColumn="0" w:firstRowLastColumn="0" w:lastRowFirstColumn="0" w:lastRowLastColumn="0"/>
-            </w:pPr>
-          </w:p>
-        </w:tc>
-        <w:tc>
-          <w:tcPr>
-            <w:tcW w:w="5239" w:type="dxa"/>
-          </w:tcPr>
-          <w:p>
-            <w:pPr>
-              <w:pStyle w:val="Corpsprojet"/>
-              <w:cnfStyle w:val="000000000000" w:firstRow="0" w:lastRow="0" w:firstColumn="0" w:lastColumn="0" w:oddVBand="0" w:evenVBand="0" w:oddHBand="0" w:evenHBand="0" w:firstRowFirstColumn="0" w:firstRowLastColumn="0" w:lastRowFirstColumn="0" w:lastRowLastColumn="0"/>
-            </w:pPr>
-          </w:p>
-        </w:tc>
-      </w:tr>
-      <w:tr>
-        <w:trPr>
-          <w:cnfStyle w:val="000000100000" w:firstRow="0" w:lastRow="0" w:firstColumn="0" w:lastColumn="0" w:oddVBand="0" w:evenVBand="0" w:oddHBand="1" w:evenHBand="0" w:firstRowFirstColumn="0" w:firstRowLastColumn="0" w:lastRowFirstColumn="0" w:lastRowLastColumn="0"/>
-        </w:trPr>
-        <w:tc>
-          <w:tcPr>
-            <w:cnfStyle w:val="001000000000" w:firstRow="0" w:lastRow="0" w:firstColumn="1" w:lastColumn="0" w:oddVBand="0" w:evenVBand="0" w:oddHBand="0" w:evenHBand="0" w:firstRowFirstColumn="0" w:firstRowLastColumn="0" w:lastRowFirstColumn="0" w:lastRowLastColumn="0"/>
-            <w:tcW w:w="3020" w:type="dxa"/>
-          </w:tcPr>
-          <w:p>
-            <w:pPr>
-              <w:pStyle w:val="Corpsprojet"/>
-            </w:pPr>
-          </w:p>
-        </w:tc>
-        <w:tc>
-          <w:tcPr>
-            <w:tcW w:w="803" w:type="dxa"/>
-          </w:tcPr>
-          <w:p>
-            <w:pPr>
-              <w:pStyle w:val="Corpsprojet"/>
-              <w:cnfStyle w:val="000000100000" w:firstRow="0" w:lastRow="0" w:firstColumn="0" w:lastColumn="0" w:oddVBand="0" w:evenVBand="0" w:oddHBand="1" w:evenHBand="0" w:firstRowFirstColumn="0" w:firstRowLastColumn="0" w:lastRowFirstColumn="0" w:lastRowLastColumn="0"/>
-            </w:pPr>
-          </w:p>
-        </w:tc>
-        <w:tc>
-          <w:tcPr>
-            <w:tcW w:w="5239" w:type="dxa"/>
-          </w:tcPr>
-          <w:p>
-            <w:pPr>
-              <w:pStyle w:val="Corpsprojet"/>
-              <w:cnfStyle w:val="000000100000" w:firstRow="0" w:lastRow="0" w:firstColumn="0" w:lastColumn="0" w:oddVBand="0" w:evenVBand="0" w:oddHBand="1" w:evenHBand="0" w:firstRowFirstColumn="0" w:firstRowLastColumn="0" w:lastRowFirstColumn="0" w:lastRowLastColumn="0"/>
-            </w:pPr>
-          </w:p>
-        </w:tc>
-      </w:tr>
-      <w:tr>
-        <w:tc>
-          <w:tcPr>
-            <w:cnfStyle w:val="001000000000" w:firstRow="0" w:lastRow="0" w:firstColumn="1" w:lastColumn="0" w:oddVBand="0" w:evenVBand="0" w:oddHBand="0" w:evenHBand="0" w:firstRowFirstColumn="0" w:firstRowLastColumn="0" w:lastRowFirstColumn="0" w:lastRowLastColumn="0"/>
-            <w:tcW w:w="3020" w:type="dxa"/>
-          </w:tcPr>
-          <w:p>
-            <w:pPr>
-              <w:pStyle w:val="Corpsprojet"/>
-            </w:pPr>
-          </w:p>
-        </w:tc>
-        <w:tc>
-          <w:tcPr>
-            <w:tcW w:w="803" w:type="dxa"/>
-          </w:tcPr>
-          <w:p>
-            <w:pPr>
-              <w:pStyle w:val="Corpsprojet"/>
-              <w:cnfStyle w:val="000000000000" w:firstRow="0" w:lastRow="0" w:firstColumn="0" w:lastColumn="0" w:oddVBand="0" w:evenVBand="0" w:oddHBand="0" w:evenHBand="0" w:firstRowFirstColumn="0" w:firstRowLastColumn="0" w:lastRowFirstColumn="0" w:lastRowLastColumn="0"/>
-            </w:pPr>
-          </w:p>
-        </w:tc>
-        <w:tc>
-          <w:tcPr>
-            <w:tcW w:w="5239" w:type="dxa"/>
-          </w:tcPr>
-          <w:p>
-            <w:pPr>
-              <w:pStyle w:val="Corpsprojet"/>
-              <w:cnfStyle w:val="000000000000" w:firstRow="0" w:lastRow="0" w:firstColumn="0" w:lastColumn="0" w:oddVBand="0" w:evenVBand="0" w:oddHBand="0" w:evenHBand="0" w:firstRowFirstColumn="0" w:firstRowLastColumn="0" w:lastRowFirstColumn="0" w:lastRowLastColumn="0"/>
-            </w:pPr>
-          </w:p>
-        </w:tc>
-      </w:tr>
-    </w:tbl>
-    <w:p>
-      <w:pPr>
-        <w:pStyle w:val="Corpsprojet"/>
-      </w:pPr>
-    </w:p>
-    <w:p>
-      <w:pPr>
-        <w:pStyle w:val="Corpsprojet"/>
-      </w:pPr>
-    </w:p>
-    <w:p>
-      <w:pPr>
-        <w:pStyle w:val="Corpsprojet"/>
-      </w:pPr>
-      <w:r>
-        <w:t>Nam sollicitudin est vel accumsan euismod. Mauris quis posuere lorem, at maximus ex. Donec viverra sapien ac lacus suscipit laoreet. Vivamus non eleifend justo, quis sodales turpis. Maecenas ut arcu vestibulum, mattis arcu id, lacinia odio. Maecenas dapibus laoreet magna, eu tempor dolor venenatis quis. Donec at sapien diam. Aenean tempus rutrum justo eu sagittis. Praesent porttitor a erat et vulputate. Phasellus consequat ipsum ac risus facilisis maximus. Vestibulum sit amet sem urna.</w:t>
-      </w:r>
-    </w:p>
-    <w:p>
-      <w:pPr>
-        <w:pStyle w:val="Titre2"/>
-      </w:pPr>
-      <w:bookmarkStart w:id="9" w:name="_Toc89248296"/>
-      <w:bookmarkStart w:id="10" w:name="_Toc89248344"/>
-      <w:bookmarkStart w:id="11" w:name="_Toc89251860"/>
-      <w:r>
-        <w:lastRenderedPageBreak/>
-        <w:t xml:space="preserve">II.b. </w:t>
-      </w:r>
-      <w:r>
-        <w:t>Logos</w:t>
-      </w:r>
       <w:bookmarkEnd w:id="9"/>
       <w:bookmarkEnd w:id="10"/>
-      <w:bookmarkEnd w:id="11"/>
     </w:p>
     <w:p>
       <w:pPr>
         <w:pStyle w:val="Corpsprojet"/>
+        <w:jc w:val="both"/>
+      </w:pPr>
+      <w:r>
+        <w:t xml:space="preserve">Pour cela, il fallait déjà avoir un nom et un logo, vu que ce projet sera créé </w:t>
+      </w:r>
+      <w:r>
+        <w:rPr>
+          <w:i/>
+          <w:iCs/>
+        </w:rPr>
+        <w:t>from scratch</w:t>
+      </w:r>
+      <w:r>
+        <w:t xml:space="preserve">. Vu que son nom de projet, </w:t>
+      </w:r>
+      <w:r>
+        <w:rPr>
+          <w:i/>
+          <w:iCs/>
+        </w:rPr>
+        <w:t>CroustiRecycle</w:t>
+      </w:r>
+      <w:r>
+        <w:t xml:space="preserve"> – un portemanteau entre « Croustillant » et « Recycler », </w:t>
+      </w:r>
+      <w:r>
+        <w:t xml:space="preserve">ne faisait pas vraiment professionnel, l’idée de le renommer </w:t>
+      </w:r>
+      <w:r>
+        <w:rPr>
+          <w:i/>
+          <w:iCs/>
+        </w:rPr>
+        <w:t>CyClic</w:t>
+      </w:r>
+      <w:r>
+        <w:t xml:space="preserve"> a été adopté, notamment du fait que l’objectif du site est de permettre aux utilisateurs de pouvoir donner une seconde vie à leurs objets inutilisés.</w:t>
+      </w:r>
+    </w:p>
+    <w:p>
+      <w:pPr>
+        <w:pStyle w:val="Corpsprojet"/>
+        <w:jc w:val="both"/>
+      </w:pPr>
+      <w:r>
+        <w:t>Tandis que le nom est assez rapidement adopté, le logo, quant à lui… a dû passer par des prototypes.</w:t>
+      </w:r>
+    </w:p>
+    <w:p>
+      <w:pPr>
+        <w:pStyle w:val="Corpsprojet"/>
+        <w:jc w:val="both"/>
       </w:pPr>
       <w:r>
         <w:rPr>
           <w:noProof/>
         </w:rPr>
         <w:drawing>
-          <wp:anchor distT="0" distB="0" distL="114300" distR="114300" simplePos="0" relativeHeight="251662336" behindDoc="0" locked="0" layoutInCell="1" allowOverlap="1" wp14:anchorId="6E9C29A0" wp14:editId="0F9EFD27">
+          <wp:anchor distT="0" distB="0" distL="114300" distR="114300" simplePos="0" relativeHeight="251666432" behindDoc="0" locked="0" layoutInCell="1" allowOverlap="1" wp14:anchorId="33BA297D" wp14:editId="2AA62A77">
             <wp:simplePos x="0" y="0"/>
             <wp:positionH relativeFrom="margin">
               <wp:align>right</wp:align>
             </wp:positionH>
-            <wp:positionV relativeFrom="page">
-              <wp:posOffset>1990725</wp:posOffset>
+            <wp:positionV relativeFrom="paragraph">
+              <wp:posOffset>1191260</wp:posOffset>
             </wp:positionV>
-            <wp:extent cx="1419225" cy="1257300"/>
-            <wp:effectExtent l="0" t="0" r="9525" b="0"/>
-            <wp:wrapThrough wrapText="bothSides">
-              <wp:wrapPolygon edited="0">
-                <wp:start x="1160" y="655"/>
-                <wp:lineTo x="580" y="2291"/>
-                <wp:lineTo x="290" y="17018"/>
-                <wp:lineTo x="1160" y="19636"/>
-                <wp:lineTo x="20295" y="19636"/>
-                <wp:lineTo x="21455" y="17018"/>
-                <wp:lineTo x="21165" y="2945"/>
-                <wp:lineTo x="20585" y="655"/>
-                <wp:lineTo x="1160" y="655"/>
-              </wp:wrapPolygon>
-            </wp:wrapThrough>
-            <wp:docPr id="2" name="Graphique 2"/>
+            <wp:extent cx="3276600" cy="1200785"/>
+            <wp:effectExtent l="0" t="0" r="0" b="0"/>
+            <wp:wrapSquare wrapText="bothSides"/>
+            <wp:docPr id="6" name="Image 6"/>
             <wp:cNvGraphicFramePr>
               <a:graphicFrameLocks xmlns:a="http://schemas.openxmlformats.org/drawingml/2006/main" noChangeAspect="1"/>
             </wp:cNvGraphicFramePr>
@@ -2344,17 +2336,14 @@
               <a:graphicData uri="http://schemas.openxmlformats.org/drawingml/2006/picture">
                 <pic:pic xmlns:pic="http://schemas.openxmlformats.org/drawingml/2006/picture">
                   <pic:nvPicPr>
-                    <pic:cNvPr id="1" name="Graphique 1"/>
+                    <pic:cNvPr id="6" name="Image 6"/>
                     <pic:cNvPicPr/>
                   </pic:nvPicPr>
                   <pic:blipFill>
-                    <a:blip r:embed="rId20">
+                    <a:blip r:embed="rId20" cstate="print">
                       <a:extLst>
                         <a:ext uri="{28A0092B-C50C-407E-A947-70E740481C1C}">
                           <a14:useLocalDpi xmlns:a14="http://schemas.microsoft.com/office/drawing/2010/main" val="0"/>
-                        </a:ext>
-                        <a:ext uri="{96DAC541-7B7A-43D3-8B79-37D633B846F1}">
-                          <asvg:svgBlip xmlns:asvg="http://schemas.microsoft.com/office/drawing/2016/SVG/main" r:embed="rId21"/>
                         </a:ext>
                       </a:extLst>
                     </a:blip>
@@ -2365,7 +2354,7 @@
                   <pic:spPr>
                     <a:xfrm>
                       <a:off x="0" y="0"/>
-                      <a:ext cx="1419225" cy="1257300"/>
+                      <a:ext cx="3276600" cy="1200785"/>
                     </a:xfrm>
                     <a:prstGeom prst="rect">
                       <a:avLst/>
@@ -2378,35 +2367,22 @@
         </w:drawing>
       </w:r>
       <w:r>
-        <w:t>Lorem ipsum dolor sit amet, consectetur adipiscing elit. Quisque sagittis pharetra eleifend. Maecenas feugiat, massa ac pellentesque porta, ipsum metus blandit lectus, id placerat lorem magna sodales dui. Integer hendrerit neque eu magna euismod, id iaculis neque consequat. Ut luctus augue turpis, non ornare est venenatis id. Interdum et malesuada fames ac ante ipsum primis in faucibus. Phasellus tincidunt, libero elementum maximus molestie, nisi sapien fringilla lacus, eu feugiat arcu nibh eget erat. Sed semper efficitur libero, a convallis libero dapibus lacinia. Donec mattis, magna ac scelerisque placerat, tortor nulla vestibulum enim, eu posuere nisl sapien sed ante.</w:t>
-      </w:r>
-    </w:p>
-    <w:p>
-      <w:pPr>
-        <w:pStyle w:val="Corpsprojet"/>
-      </w:pPr>
-    </w:p>
-    <w:p>
-      <w:pPr>
-        <w:pStyle w:val="Corpsprojet"/>
-      </w:pPr>
-      <w:r>
         <w:rPr>
           <w:noProof/>
         </w:rPr>
         <w:drawing>
-          <wp:anchor distT="0" distB="0" distL="114300" distR="114300" simplePos="0" relativeHeight="251660288" behindDoc="0" locked="0" layoutInCell="1" allowOverlap="1" wp14:anchorId="35313855" wp14:editId="545D967A">
+          <wp:anchor distT="0" distB="0" distL="114300" distR="114300" simplePos="0" relativeHeight="251665408" behindDoc="0" locked="0" layoutInCell="1" allowOverlap="1" wp14:anchorId="0F4116C4" wp14:editId="72F3F0F4">
             <wp:simplePos x="0" y="0"/>
-            <wp:positionH relativeFrom="margin">
-              <wp:align>left</wp:align>
+            <wp:positionH relativeFrom="column">
+              <wp:posOffset>-4445</wp:posOffset>
             </wp:positionH>
             <wp:positionV relativeFrom="paragraph">
-              <wp:posOffset>125730</wp:posOffset>
+              <wp:posOffset>635</wp:posOffset>
             </wp:positionV>
-            <wp:extent cx="1419225" cy="1257300"/>
-            <wp:effectExtent l="0" t="0" r="9525" b="0"/>
+            <wp:extent cx="2533536" cy="1289634"/>
+            <wp:effectExtent l="0" t="0" r="0" b="0"/>
             <wp:wrapSquare wrapText="bothSides"/>
-            <wp:docPr id="1" name="Graphique 1"/>
+            <wp:docPr id="3" name="Image 3"/>
             <wp:cNvGraphicFramePr>
               <a:graphicFrameLocks xmlns:a="http://schemas.openxmlformats.org/drawingml/2006/main" noChangeAspect="1"/>
             </wp:cNvGraphicFramePr>
@@ -2414,17 +2390,14 @@
               <a:graphicData uri="http://schemas.openxmlformats.org/drawingml/2006/picture">
                 <pic:pic xmlns:pic="http://schemas.openxmlformats.org/drawingml/2006/picture">
                   <pic:nvPicPr>
-                    <pic:cNvPr id="1" name="Graphique 1"/>
+                    <pic:cNvPr id="3" name="Image 3"/>
                     <pic:cNvPicPr/>
                   </pic:nvPicPr>
                   <pic:blipFill>
-                    <a:blip r:embed="rId20">
+                    <a:blip r:embed="rId21">
                       <a:extLst>
                         <a:ext uri="{28A0092B-C50C-407E-A947-70E740481C1C}">
                           <a14:useLocalDpi xmlns:a14="http://schemas.microsoft.com/office/drawing/2010/main" val="0"/>
-                        </a:ext>
-                        <a:ext uri="{96DAC541-7B7A-43D3-8B79-37D633B846F1}">
-                          <asvg:svgBlip xmlns:asvg="http://schemas.microsoft.com/office/drawing/2016/SVG/main" r:embed="rId21"/>
                         </a:ext>
                       </a:extLst>
                     </a:blip>
@@ -2435,7 +2408,7 @@
                   <pic:spPr>
                     <a:xfrm>
                       <a:off x="0" y="0"/>
-                      <a:ext cx="1419225" cy="1257300"/>
+                      <a:ext cx="2533536" cy="1289634"/>
                     </a:xfrm>
                     <a:prstGeom prst="rect">
                       <a:avLst/>
@@ -2448,34 +2421,403 @@
         </w:drawing>
       </w:r>
       <w:r>
-        <w:t>Nam sollicitudin est vel accumsan euismod. Mauris quis posuere lorem, at maximus ex. Donec viverra sapien ac lacus suscipit laoreet. Vivamus non eleifend justo, quis sodales turpis. Maecenas ut arcu vestibulum, mattis arcu id, lacinia odio. Maecenas dapibus laoreet magna, eu tempor dolor venenatis quis. Donec at sapien diam. Aenean tempus rutrum justo eu sagittis. Praesent porttitor a erat et vulputate. Phasellus consequat ipsum ac risus facilisis maximus. Vestibulum sit amet sem urna.</w:t>
+        <w:t>Les prototypes partaient d’une même idée : remplacer un « C » par une flèche se bouclant, afin de donner l’idée principale dès la vue de son logo. Le concept de vouloir avoir deux polices de caractères différentes est gardée dans la version finale, mais il avait fallu faire divers tests pour avoir une idée de quelles polices allaient ensemble. Entre la Klavika et la Brown (ci-dessus), ou l’Arial avec une police script (à droite), on a vu qu’aucune police qu’on avait ne convenait. Du moins, jusqu’à ce que…</w:t>
       </w:r>
     </w:p>
     <w:p>
       <w:pPr>
         <w:pStyle w:val="Corpsprojet"/>
-      </w:pPr>
+        <w:jc w:val="both"/>
+      </w:pPr>
+    </w:p>
+    <w:p>
+      <w:pPr>
+        <w:pStyle w:val="Corpsprojet"/>
+        <w:jc w:val="both"/>
+      </w:pPr>
+      <w:r>
+        <w:rPr>
+          <w:noProof/>
+        </w:rPr>
+        <w:lastRenderedPageBreak/>
+        <w:drawing>
+          <wp:anchor distT="0" distB="0" distL="114300" distR="114300" simplePos="0" relativeHeight="251668480" behindDoc="0" locked="0" layoutInCell="1" allowOverlap="1" wp14:anchorId="114B4328" wp14:editId="767ABCC6">
+            <wp:simplePos x="0" y="0"/>
+            <wp:positionH relativeFrom="column">
+              <wp:posOffset>1919605</wp:posOffset>
+            </wp:positionH>
+            <wp:positionV relativeFrom="paragraph">
+              <wp:posOffset>28575</wp:posOffset>
+            </wp:positionV>
+            <wp:extent cx="3565525" cy="1202055"/>
+            <wp:effectExtent l="0" t="0" r="0" b="0"/>
+            <wp:wrapSquare wrapText="bothSides"/>
+            <wp:docPr id="8" name="Image 8"/>
+            <wp:cNvGraphicFramePr>
+              <a:graphicFrameLocks xmlns:a="http://schemas.openxmlformats.org/drawingml/2006/main" noChangeAspect="1"/>
+            </wp:cNvGraphicFramePr>
+            <a:graphic xmlns:a="http://schemas.openxmlformats.org/drawingml/2006/main">
+              <a:graphicData uri="http://schemas.openxmlformats.org/drawingml/2006/picture">
+                <pic:pic xmlns:pic="http://schemas.openxmlformats.org/drawingml/2006/picture">
+                  <pic:nvPicPr>
+                    <pic:cNvPr id="8" name="Image 8"/>
+                    <pic:cNvPicPr/>
+                  </pic:nvPicPr>
+                  <pic:blipFill>
+                    <a:blip r:embed="rId22">
+                      <a:extLst>
+                        <a:ext uri="{28A0092B-C50C-407E-A947-70E740481C1C}">
+                          <a14:useLocalDpi xmlns:a14="http://schemas.microsoft.com/office/drawing/2010/main" val="0"/>
+                        </a:ext>
+                      </a:extLst>
+                    </a:blip>
+                    <a:stretch>
+                      <a:fillRect/>
+                    </a:stretch>
+                  </pic:blipFill>
+                  <pic:spPr>
+                    <a:xfrm>
+                      <a:off x="0" y="0"/>
+                      <a:ext cx="3565525" cy="1202055"/>
+                    </a:xfrm>
+                    <a:prstGeom prst="rect">
+                      <a:avLst/>
+                    </a:prstGeom>
+                  </pic:spPr>
+                </pic:pic>
+              </a:graphicData>
+            </a:graphic>
+          </wp:anchor>
+        </w:drawing>
+      </w:r>
+      <w:r>
+        <w:rPr>
+          <w:noProof/>
+        </w:rPr>
+        <w:drawing>
+          <wp:anchor distT="0" distB="0" distL="114300" distR="114300" simplePos="0" relativeHeight="251667456" behindDoc="0" locked="0" layoutInCell="1" allowOverlap="1" wp14:anchorId="1689E31B" wp14:editId="4A2DA4CF">
+            <wp:simplePos x="0" y="0"/>
+            <wp:positionH relativeFrom="column">
+              <wp:posOffset>-4445</wp:posOffset>
+            </wp:positionH>
+            <wp:positionV relativeFrom="paragraph">
+              <wp:posOffset>0</wp:posOffset>
+            </wp:positionV>
+            <wp:extent cx="1209675" cy="1261077"/>
+            <wp:effectExtent l="0" t="0" r="0" b="0"/>
+            <wp:wrapSquare wrapText="bothSides"/>
+            <wp:docPr id="7" name="Image 7"/>
+            <wp:cNvGraphicFramePr>
+              <a:graphicFrameLocks xmlns:a="http://schemas.openxmlformats.org/drawingml/2006/main" noChangeAspect="1"/>
+            </wp:cNvGraphicFramePr>
+            <a:graphic xmlns:a="http://schemas.openxmlformats.org/drawingml/2006/main">
+              <a:graphicData uri="http://schemas.openxmlformats.org/drawingml/2006/picture">
+                <pic:pic xmlns:pic="http://schemas.openxmlformats.org/drawingml/2006/picture">
+                  <pic:nvPicPr>
+                    <pic:cNvPr id="7" name="Image 7"/>
+                    <pic:cNvPicPr/>
+                  </pic:nvPicPr>
+                  <pic:blipFill>
+                    <a:blip r:embed="rId23" cstate="print">
+                      <a:extLst>
+                        <a:ext uri="{28A0092B-C50C-407E-A947-70E740481C1C}">
+                          <a14:useLocalDpi xmlns:a14="http://schemas.microsoft.com/office/drawing/2010/main" val="0"/>
+                        </a:ext>
+                      </a:extLst>
+                    </a:blip>
+                    <a:stretch>
+                      <a:fillRect/>
+                    </a:stretch>
+                  </pic:blipFill>
+                  <pic:spPr>
+                    <a:xfrm>
+                      <a:off x="0" y="0"/>
+                      <a:ext cx="1209675" cy="1261077"/>
+                    </a:xfrm>
+                    <a:prstGeom prst="rect">
+                      <a:avLst/>
+                    </a:prstGeom>
+                  </pic:spPr>
+                </pic:pic>
+              </a:graphicData>
+            </a:graphic>
+          </wp:anchor>
+        </w:drawing>
+      </w:r>
+    </w:p>
+    <w:p>
+      <w:pPr>
+        <w:pStyle w:val="Corpsprojet"/>
+        <w:jc w:val="both"/>
+      </w:pPr>
+    </w:p>
+    <w:p>
+      <w:pPr>
+        <w:pStyle w:val="Corpsprojet"/>
+        <w:jc w:val="both"/>
+      </w:pPr>
+    </w:p>
+    <w:p>
+      <w:pPr>
+        <w:pStyle w:val="Corpsprojet"/>
+        <w:jc w:val="both"/>
+      </w:pPr>
+    </w:p>
+    <w:p>
+      <w:pPr>
+        <w:pStyle w:val="Corpsprojet"/>
+        <w:jc w:val="both"/>
+      </w:pPr>
+    </w:p>
+    <w:p>
+      <w:pPr>
+        <w:pStyle w:val="Corpsprojet"/>
+        <w:jc w:val="both"/>
+      </w:pPr>
+      <w:r>
+        <w:rPr>
+          <w:noProof/>
+        </w:rPr>
+        <w:drawing>
+          <wp:anchor distT="0" distB="0" distL="114300" distR="114300" simplePos="0" relativeHeight="251671552" behindDoc="0" locked="0" layoutInCell="1" allowOverlap="1" wp14:anchorId="780EAA4B" wp14:editId="28597153">
+            <wp:simplePos x="0" y="0"/>
+            <wp:positionH relativeFrom="margin">
+              <wp:posOffset>3957955</wp:posOffset>
+            </wp:positionH>
+            <wp:positionV relativeFrom="paragraph">
+              <wp:posOffset>666115</wp:posOffset>
+            </wp:positionV>
+            <wp:extent cx="1654810" cy="558800"/>
+            <wp:effectExtent l="0" t="0" r="2540" b="0"/>
+            <wp:wrapSquare wrapText="bothSides"/>
+            <wp:docPr id="11" name="Image 11"/>
+            <wp:cNvGraphicFramePr>
+              <a:graphicFrameLocks xmlns:a="http://schemas.openxmlformats.org/drawingml/2006/main" noChangeAspect="1"/>
+            </wp:cNvGraphicFramePr>
+            <a:graphic xmlns:a="http://schemas.openxmlformats.org/drawingml/2006/main">
+              <a:graphicData uri="http://schemas.openxmlformats.org/drawingml/2006/picture">
+                <pic:pic xmlns:pic="http://schemas.openxmlformats.org/drawingml/2006/picture">
+                  <pic:nvPicPr>
+                    <pic:cNvPr id="11" name="Image 11"/>
+                    <pic:cNvPicPr/>
+                  </pic:nvPicPr>
+                  <pic:blipFill>
+                    <a:blip r:embed="rId24" cstate="print">
+                      <a:extLst>
+                        <a:ext uri="{28A0092B-C50C-407E-A947-70E740481C1C}">
+                          <a14:useLocalDpi xmlns:a14="http://schemas.microsoft.com/office/drawing/2010/main" val="0"/>
+                        </a:ext>
+                      </a:extLst>
+                    </a:blip>
+                    <a:stretch>
+                      <a:fillRect/>
+                    </a:stretch>
+                  </pic:blipFill>
+                  <pic:spPr>
+                    <a:xfrm>
+                      <a:off x="0" y="0"/>
+                      <a:ext cx="1654810" cy="558800"/>
+                    </a:xfrm>
+                    <a:prstGeom prst="rect">
+                      <a:avLst/>
+                    </a:prstGeom>
+                  </pic:spPr>
+                </pic:pic>
+              </a:graphicData>
+            </a:graphic>
+            <wp14:sizeRelH relativeFrom="margin">
+              <wp14:pctWidth>0</wp14:pctWidth>
+            </wp14:sizeRelH>
+            <wp14:sizeRelV relativeFrom="margin">
+              <wp14:pctHeight>0</wp14:pctHeight>
+            </wp14:sizeRelV>
+          </wp:anchor>
+        </w:drawing>
+      </w:r>
+      <w:r>
+        <w:rPr>
+          <w:noProof/>
+        </w:rPr>
+        <w:drawing>
+          <wp:anchor distT="0" distB="0" distL="114300" distR="114300" simplePos="0" relativeHeight="251670528" behindDoc="0" locked="0" layoutInCell="1" allowOverlap="1" wp14:anchorId="6B8DC3CC" wp14:editId="0F1DEA88">
+            <wp:simplePos x="0" y="0"/>
+            <wp:positionH relativeFrom="margin">
+              <wp:posOffset>1990090</wp:posOffset>
+            </wp:positionH>
+            <wp:positionV relativeFrom="paragraph">
+              <wp:posOffset>675005</wp:posOffset>
+            </wp:positionV>
+            <wp:extent cx="1609090" cy="542925"/>
+            <wp:effectExtent l="0" t="0" r="0" b="9525"/>
+            <wp:wrapSquare wrapText="bothSides"/>
+            <wp:docPr id="10" name="Image 10"/>
+            <wp:cNvGraphicFramePr>
+              <a:graphicFrameLocks xmlns:a="http://schemas.openxmlformats.org/drawingml/2006/main" noChangeAspect="1"/>
+            </wp:cNvGraphicFramePr>
+            <a:graphic xmlns:a="http://schemas.openxmlformats.org/drawingml/2006/main">
+              <a:graphicData uri="http://schemas.openxmlformats.org/drawingml/2006/picture">
+                <pic:pic xmlns:pic="http://schemas.openxmlformats.org/drawingml/2006/picture">
+                  <pic:nvPicPr>
+                    <pic:cNvPr id="10" name="Image 10"/>
+                    <pic:cNvPicPr/>
+                  </pic:nvPicPr>
+                  <pic:blipFill>
+                    <a:blip r:embed="rId25" cstate="print">
+                      <a:extLst>
+                        <a:ext uri="{28A0092B-C50C-407E-A947-70E740481C1C}">
+                          <a14:useLocalDpi xmlns:a14="http://schemas.microsoft.com/office/drawing/2010/main" val="0"/>
+                        </a:ext>
+                      </a:extLst>
+                    </a:blip>
+                    <a:stretch>
+                      <a:fillRect/>
+                    </a:stretch>
+                  </pic:blipFill>
+                  <pic:spPr>
+                    <a:xfrm>
+                      <a:off x="0" y="0"/>
+                      <a:ext cx="1609090" cy="542925"/>
+                    </a:xfrm>
+                    <a:prstGeom prst="rect">
+                      <a:avLst/>
+                    </a:prstGeom>
+                  </pic:spPr>
+                </pic:pic>
+              </a:graphicData>
+            </a:graphic>
+            <wp14:sizeRelH relativeFrom="margin">
+              <wp14:pctWidth>0</wp14:pctWidth>
+            </wp14:sizeRelH>
+            <wp14:sizeRelV relativeFrom="margin">
+              <wp14:pctHeight>0</wp14:pctHeight>
+            </wp14:sizeRelV>
+          </wp:anchor>
+        </w:drawing>
+      </w:r>
+      <w:r>
+        <w:t>Ce logo, réalisé en plein cours d’UI-UX, réalise parfaitement ce que nous avions voulu avoir lors des tests : un message clair (offrir une seconde vie aux objets) et une cohésion entre les caractères. De plus, il est possible de le décliner en quelques couleurs :</w:t>
+      </w:r>
+    </w:p>
+    <w:p>
+      <w:pPr>
+        <w:pStyle w:val="Corpsprojet"/>
+        <w:jc w:val="both"/>
+      </w:pPr>
+      <w:r>
+        <w:rPr>
+          <w:noProof/>
+        </w:rPr>
+        <w:drawing>
+          <wp:anchor distT="0" distB="0" distL="114300" distR="114300" simplePos="0" relativeHeight="251669504" behindDoc="0" locked="0" layoutInCell="1" allowOverlap="1" wp14:anchorId="2B1F9DE5" wp14:editId="7C2754F7">
+            <wp:simplePos x="0" y="0"/>
+            <wp:positionH relativeFrom="margin">
+              <wp:align>left</wp:align>
+            </wp:positionH>
+            <wp:positionV relativeFrom="paragraph">
+              <wp:posOffset>4445</wp:posOffset>
+            </wp:positionV>
+            <wp:extent cx="1571625" cy="528955"/>
+            <wp:effectExtent l="0" t="0" r="0" b="4445"/>
+            <wp:wrapSquare wrapText="bothSides"/>
+            <wp:docPr id="9" name="Image 9"/>
+            <wp:cNvGraphicFramePr>
+              <a:graphicFrameLocks xmlns:a="http://schemas.openxmlformats.org/drawingml/2006/main" noChangeAspect="1"/>
+            </wp:cNvGraphicFramePr>
+            <a:graphic xmlns:a="http://schemas.openxmlformats.org/drawingml/2006/main">
+              <a:graphicData uri="http://schemas.openxmlformats.org/drawingml/2006/picture">
+                <pic:pic xmlns:pic="http://schemas.openxmlformats.org/drawingml/2006/picture">
+                  <pic:nvPicPr>
+                    <pic:cNvPr id="9" name="Image 9"/>
+                    <pic:cNvPicPr/>
+                  </pic:nvPicPr>
+                  <pic:blipFill>
+                    <a:blip r:embed="rId26" cstate="print">
+                      <a:extLst>
+                        <a:ext uri="{28A0092B-C50C-407E-A947-70E740481C1C}">
+                          <a14:useLocalDpi xmlns:a14="http://schemas.microsoft.com/office/drawing/2010/main" val="0"/>
+                        </a:ext>
+                      </a:extLst>
+                    </a:blip>
+                    <a:stretch>
+                      <a:fillRect/>
+                    </a:stretch>
+                  </pic:blipFill>
+                  <pic:spPr>
+                    <a:xfrm>
+                      <a:off x="0" y="0"/>
+                      <a:ext cx="1574100" cy="530160"/>
+                    </a:xfrm>
+                    <a:prstGeom prst="rect">
+                      <a:avLst/>
+                    </a:prstGeom>
+                  </pic:spPr>
+                </pic:pic>
+              </a:graphicData>
+            </a:graphic>
+            <wp14:sizeRelH relativeFrom="margin">
+              <wp14:pctWidth>0</wp14:pctWidth>
+            </wp14:sizeRelH>
+            <wp14:sizeRelV relativeFrom="margin">
+              <wp14:pctHeight>0</wp14:pctHeight>
+            </wp14:sizeRelV>
+          </wp:anchor>
+        </w:drawing>
+      </w:r>
+      <w:bookmarkStart w:id="11" w:name="_Toc89248297"/>
+      <w:bookmarkStart w:id="12" w:name="_Toc89248345"/>
+      <w:bookmarkStart w:id="13" w:name="_Toc89251861"/>
     </w:p>
     <w:p>
       <w:pPr>
         <w:pStyle w:val="Titre2"/>
-      </w:pPr>
-      <w:bookmarkStart w:id="12" w:name="_Toc89248297"/>
-      <w:bookmarkStart w:id="13" w:name="_Toc89248345"/>
-      <w:bookmarkStart w:id="14" w:name="_Toc89251861"/>
+        <w:jc w:val="both"/>
+      </w:pPr>
       <w:r>
         <w:t xml:space="preserve">II.c. </w:t>
       </w:r>
       <w:r>
         <w:t>Charte graphique</w:t>
       </w:r>
+      <w:bookmarkEnd w:id="11"/>
       <w:bookmarkEnd w:id="12"/>
       <w:bookmarkEnd w:id="13"/>
+    </w:p>
+    <w:p>
+      <w:pPr>
+        <w:pStyle w:val="Titre3"/>
+        <w:jc w:val="both"/>
+      </w:pPr>
+      <w:r>
+        <w:tab/>
+      </w:r>
+      <w:r>
+        <w:tab/>
+      </w:r>
+      <w:bookmarkStart w:id="14" w:name="_Toc89251862"/>
+      <w:r>
+        <w:t>II.c.1. Couleurs</w:t>
+      </w:r>
       <w:bookmarkEnd w:id="14"/>
     </w:p>
     <w:p>
       <w:pPr>
+        <w:pStyle w:val="Corpsprojet"/>
+        <w:jc w:val="both"/>
+      </w:pPr>
+      <w:r>
+        <w:t>Lorem ipsum dolor sit amet, consectetur adipiscing elit. Quisque sagittis pharetra eleifend. Maecenas feugiat, massa ac pellentesque porta, ipsum metus blandit lectus, id placerat lorem magna sodales dui. Integer hendrerit neque eu magna euismod, id iaculis neque consequat. Ut luctus augue turpis, non ornare est venenatis id. Interdum et malesuada fames ac ante ipsum primis in faucibus. Phasellus tincidunt, libero elementum maximus molestie, nisi sapien fringilla lacus, eu feugiat arcu nibh eget erat. Sed semper efficitur libero, a convallis libero dapibus lacinia. Donec mattis, magna ac scelerisque placerat, tortor nulla vestibulum enim, eu posuere nisl sapien sed ante.</w:t>
+      </w:r>
+    </w:p>
+    <w:p>
+      <w:pPr>
+        <w:pStyle w:val="Corpsprojet"/>
+        <w:jc w:val="both"/>
+      </w:pPr>
+    </w:p>
+    <w:p>
+      <w:pPr>
         <w:pStyle w:val="Titre3"/>
+        <w:jc w:val="both"/>
       </w:pPr>
       <w:r>
         <w:tab/>
@@ -2483,15 +2825,62 @@
       <w:r>
         <w:tab/>
       </w:r>
-      <w:bookmarkStart w:id="15" w:name="_Toc89251862"/>
-      <w:r>
-        <w:t>II.c.1. Couleurs</w:t>
+      <w:bookmarkStart w:id="15" w:name="_Toc89251863"/>
+      <w:r>
+        <w:t>II.c.2. Polices de caractères</w:t>
       </w:r>
       <w:bookmarkEnd w:id="15"/>
     </w:p>
     <w:p>
       <w:pPr>
         <w:pStyle w:val="Corpsprojet"/>
+        <w:jc w:val="both"/>
+      </w:pPr>
+      <w:r>
+        <w:t>Nam sollicitudin est vel accumsan euismod. Mauris quis posuere lorem, at maximus ex. Donec viverra sapien ac lacus suscipit laoreet. Vivamus non eleifend justo, quis sodales turpis. Maecenas ut arcu vestibulum, mattis arcu id, lacinia odio. Maecenas dapibus laoreet magna, eu tempor dolor venenatis quis. Donec at sapien diam. Aenean tempus rutrum justo eu sagittis. Praesent porttitor a erat et vulputate. Phasellus consequat ipsum ac risus facilisis maximus. Vestibulum sit amet sem urna.</w:t>
+      </w:r>
+    </w:p>
+    <w:p>
+      <w:pPr>
+        <w:pStyle w:val="Corpsprojet"/>
+        <w:jc w:val="both"/>
+      </w:pPr>
+      <w:r>
+        <w:t>Mauris vel mi vel nibh aliquet interdum. Morbi elit dolor, convallis vitae iaculis ac, semper vitae erat. Fusce erat enim, dignissim sed mauris dapibus, consequat sollicitudin leo. Donec tristique tempor ipsum quis fringilla. Duis vitae porttitor mauris, eget tempor diam. Vestibulum viverra finibus lacus, at cursus nisi viverra id. Donec volutpat sapien ut rutrum viverra. Nullam purus ex, dignissim a dignissim in, lobortis non tellus. Nullam sed malesuada tellus. Praesent eget hendrerit ante. Cras est sapien, viverra sit amet feugiat in, molestie nec urna. Nulla lectus sem, dictum non quam vel, gravida porta nisl. Sed accumsan commodo justo sed placerat.</w:t>
+      </w:r>
+    </w:p>
+    <w:p>
+      <w:pPr>
+        <w:jc w:val="both"/>
+      </w:pPr>
+    </w:p>
+    <w:p>
+      <w:pPr>
+        <w:pStyle w:val="Titreprojet"/>
+        <w:jc w:val="both"/>
+      </w:pPr>
+      <w:bookmarkStart w:id="16" w:name="_Toc89251864"/>
+      <w:r>
+        <w:lastRenderedPageBreak/>
+        <w:t>Cas d’utilisation</w:t>
+      </w:r>
+      <w:bookmarkEnd w:id="16"/>
+    </w:p>
+    <w:p>
+      <w:pPr>
+        <w:pStyle w:val="Sous-titreprojet"/>
+        <w:jc w:val="both"/>
+      </w:pPr>
+      <w:bookmarkStart w:id="17" w:name="_Toc89251865"/>
+      <w:r>
+        <w:t>III.a. En tant que donneur</w:t>
+      </w:r>
+      <w:bookmarkEnd w:id="17"/>
+    </w:p>
+    <w:p>
+      <w:pPr>
+        <w:pStyle w:val="Corpsprojet"/>
+        <w:jc w:val="both"/>
       </w:pPr>
       <w:r>
         <w:t>Lorem ipsum dolor sit amet, consectetur adipiscing elit. Quisque sagittis pharetra eleifend. Maecenas feugiat, massa ac pellentesque porta, ipsum metus blandit lectus, id placerat lorem magna sodales dui. Integer hendrerit neque eu magna euismod, id iaculis neque consequat. Ut luctus augue turpis, non ornare est venenatis id. Interdum et malesuada fames ac ante ipsum primis in faucibus. Phasellus tincidunt, libero elementum maximus molestie, nisi sapien fringilla lacus, eu feugiat arcu nibh eget erat. Sed semper efficitur libero, a convallis libero dapibus lacinia. Donec mattis, magna ac scelerisque placerat, tortor nulla vestibulum enim, eu posuere nisl sapien sed ante.</w:t>
@@ -2500,27 +2889,54 @@
     <w:p>
       <w:pPr>
         <w:pStyle w:val="Corpsprojet"/>
-      </w:pPr>
-    </w:p>
-    <w:p>
-      <w:pPr>
-        <w:pStyle w:val="Titre3"/>
-      </w:pPr>
-      <w:r>
-        <w:tab/>
-      </w:r>
-      <w:r>
-        <w:tab/>
-      </w:r>
-      <w:bookmarkStart w:id="16" w:name="_Toc89251863"/>
-      <w:r>
-        <w:t>II.c.2. Polices de caractères</w:t>
-      </w:r>
-      <w:bookmarkEnd w:id="16"/>
+        <w:jc w:val="both"/>
+      </w:pPr>
+      <w:r>
+        <w:t>Nam sollicitudin est vel accumsan euismod. Mauris quis posuere lorem, at maximus ex. Donec viverra sapien ac lacus suscipit laoreet. Vivamus non eleifend justo, quis sodales turpis. Maecenas ut arcu vestibulum, mattis arcu id, lacinia odio. Maecenas dapibus laoreet magna, eu tempor dolor venenatis quis. Donec at sapien diam. Aenean tempus rutrum justo eu sagittis. Praesent porttitor a erat et vulputate. Phasellus consequat ipsum ac risus facilisis maximus. Vestibulum sit amet sem urna.</w:t>
+      </w:r>
     </w:p>
     <w:p>
       <w:pPr>
         <w:pStyle w:val="Corpsprojet"/>
+        <w:jc w:val="both"/>
+      </w:pPr>
+      <w:r>
+        <w:t>Mauris vel mi vel nibh aliquet interdum. Morbi elit dolor, convallis vitae iaculis ac, semper vitae erat. Fusce erat enim, dignissim sed mauris dapibus, consequat sollicitudin leo. Donec tristique tempor ipsum quis fringilla. Duis vitae porttitor mauris, eget tempor diam. Vestibulum viverra finibus lacus, at cursus nisi viverra id. Donec volutpat sapien ut rutrum viverra. Nullam purus ex, dignissim a dignissim in, lobortis non tellus. Nullam sed malesuada tellus. Praesent eget hendrerit ante. Cras est sapien, viverra sit amet feugiat in, molestie nec urna. Nulla lectus sem, dictum non quam vel, gravida porta nisl. Sed accumsan commodo justo sed placerat.</w:t>
+      </w:r>
+    </w:p>
+    <w:p>
+      <w:pPr>
+        <w:pStyle w:val="Corpsprojet"/>
+        <w:jc w:val="both"/>
+      </w:pPr>
+    </w:p>
+    <w:p>
+      <w:pPr>
+        <w:pStyle w:val="Sous-titreprojet"/>
+        <w:jc w:val="both"/>
+      </w:pPr>
+      <w:bookmarkStart w:id="18" w:name="_Toc89251866"/>
+      <w:r>
+        <w:t xml:space="preserve">III.b. En tant que </w:t>
+      </w:r>
+      <w:r>
+        <w:t>receveur</w:t>
+      </w:r>
+      <w:bookmarkEnd w:id="18"/>
+    </w:p>
+    <w:p>
+      <w:pPr>
+        <w:pStyle w:val="Corpsprojet"/>
+        <w:jc w:val="both"/>
+      </w:pPr>
+      <w:r>
+        <w:t>Lorem ipsum dolor sit amet, consectetur adipiscing elit. Quisque sagittis pharetra eleifend. Maecenas feugiat, massa ac pellentesque porta, ipsum metus blandit lectus, id placerat lorem magna sodales dui. Integer hendrerit neque eu magna euismod, id iaculis neque consequat. Ut luctus augue turpis, non ornare est venenatis id. Interdum et malesuada fames ac ante ipsum primis in faucibus. Phasellus tincidunt, libero elementum maximus molestie, nisi sapien fringilla lacus, eu feugiat arcu nibh eget erat. Sed semper efficitur libero, a convallis libero dapibus lacinia. Donec mattis, magna ac scelerisque placerat, tortor nulla vestibulum enim, eu posuere nisl sapien sed ante.</w:t>
+      </w:r>
+    </w:p>
+    <w:p>
+      <w:pPr>
+        <w:pStyle w:val="Corpsprojet"/>
+        <w:jc w:val="both"/>
       </w:pPr>
       <w:r>
         <w:t>Nam sollicitudin est vel accumsan euismod. Mauris quis posuere lorem, at maximus ex. Donec viverra sapien ac lacus suscipit laoreet. Vivamus non eleifend justo, quis sodales turpis. Maecenas ut arcu vestibulum, mattis arcu id, lacinia odio. Maecenas dapibus laoreet magna, eu tempor dolor venenatis quis. Donec at sapien diam. Aenean tempus rutrum justo eu sagittis. Praesent porttitor a erat et vulputate. Phasellus consequat ipsum ac risus facilisis maximus. Vestibulum sit amet sem urna.</w:t>
@@ -2529,98 +2945,7 @@
     <w:p>
       <w:pPr>
         <w:pStyle w:val="Corpsprojet"/>
-      </w:pPr>
-      <w:r>
-        <w:lastRenderedPageBreak/>
-        <w:t>Mauris vel mi vel nibh aliquet interdum. Morbi elit dolor, convallis vitae iaculis ac, semper vitae erat. Fusce erat enim, dignissim sed mauris dapibus, consequat sollicitudin leo. Donec tristique tempor ipsum quis fringilla. Duis vitae porttitor mauris, eget tempor diam. Vestibulum viverra finibus lacus, at cursus nisi viverra id. Donec volutpat sapien ut rutrum viverra. Nullam purus ex, dignissim a dignissim in, lobortis non tellus. Nullam sed malesuada tellus. Praesent eget hendrerit ante. Cras est sapien, viverra sit amet feugiat in, molestie nec urna. Nulla lectus sem, dictum non quam vel, gravida porta nisl. Sed accumsan commodo justo sed placerat.</w:t>
-      </w:r>
-    </w:p>
-    <w:p/>
-    <w:p>
-      <w:pPr>
-        <w:pStyle w:val="Titreprojet"/>
-      </w:pPr>
-      <w:bookmarkStart w:id="17" w:name="_Toc89251864"/>
-      <w:r>
-        <w:t>Cas d’utilisation</w:t>
-      </w:r>
-      <w:bookmarkEnd w:id="17"/>
-    </w:p>
-    <w:p>
-      <w:pPr>
-        <w:pStyle w:val="Sous-titreprojet"/>
-      </w:pPr>
-      <w:bookmarkStart w:id="18" w:name="_Toc89251865"/>
-      <w:r>
-        <w:t>III.a. En tant que donneur</w:t>
-      </w:r>
-      <w:bookmarkEnd w:id="18"/>
-    </w:p>
-    <w:p>
-      <w:pPr>
-        <w:pStyle w:val="Corpsprojet"/>
-      </w:pPr>
-      <w:r>
-        <w:t>Lorem ipsum dolor sit amet, consectetur adipiscing elit. Quisque sagittis pharetra eleifend. Maecenas feugiat, massa ac pellentesque porta, ipsum metus blandit lectus, id placerat lorem magna sodales dui. Integer hendrerit neque eu magna euismod, id iaculis neque consequat. Ut luctus augue turpis, non ornare est venenatis id. Interdum et malesuada fames ac ante ipsum primis in faucibus. Phasellus tincidunt, libero elementum maximus molestie, nisi sapien fringilla lacus, eu feugiat arcu nibh eget erat. Sed semper efficitur libero, a convallis libero dapibus lacinia. Donec mattis, magna ac scelerisque placerat, tortor nulla vestibulum enim, eu posuere nisl sapien sed ante.</w:t>
-      </w:r>
-    </w:p>
-    <w:p>
-      <w:pPr>
-        <w:pStyle w:val="Corpsprojet"/>
-      </w:pPr>
-      <w:r>
-        <w:t>Nam sollicitudin est vel accumsan euismod. Mauris quis posuere lorem, at maximus ex. Donec viverra sapien ac lacus suscipit laoreet. Vivamus non eleifend justo, quis sodales turpis. Maecenas ut arcu vestibulum, mattis arcu id, lacinia odio. Maecenas dapibus laoreet magna, eu tempor dolor venenatis quis. Donec at sapien diam. Aenean tempus rutrum justo eu sagittis. Praesent porttitor a erat et vulputate. Phasellus consequat ipsum ac risus facilisis maximus. Vestibulum sit amet sem urna.</w:t>
-      </w:r>
-    </w:p>
-    <w:p>
-      <w:pPr>
-        <w:pStyle w:val="Corpsprojet"/>
-      </w:pPr>
-      <w:r>
-        <w:t>Mauris vel mi vel nibh aliquet interdum. Morbi elit dolor, convallis vitae iaculis ac, semper vitae erat. Fusce erat enim, dignissim sed mauris dapibus, consequat sollicitudin leo. Donec tristique tempor ipsum quis fringilla. Duis vitae porttitor mauris, eget tempor diam. Vestibulum viverra finibus lacus, at cursus nisi viverra id. Donec volutpat sapien ut rutrum viverra. Nullam purus ex, dignissim a dignissim in, lobortis non tellus. Nullam sed malesuada tellus. Praesent eget hendrerit ante. Cras est sapien, viverra sit amet feugiat in, molestie nec urna. Nulla lectus sem, dictum non quam vel, gravida porta nisl. Sed accumsan commodo justo sed placerat.</w:t>
-      </w:r>
-    </w:p>
-    <w:p>
-      <w:pPr>
-        <w:pStyle w:val="Corpsprojet"/>
-      </w:pPr>
-    </w:p>
-    <w:p>
-      <w:pPr>
-        <w:pStyle w:val="Sous-titreprojet"/>
-      </w:pPr>
-      <w:bookmarkStart w:id="19" w:name="_Toc89251866"/>
-      <w:r>
-        <w:t xml:space="preserve">III.b. En tant que </w:t>
-      </w:r>
-      <w:r>
-        <w:t>receveur</w:t>
-      </w:r>
-      <w:bookmarkEnd w:id="19"/>
-    </w:p>
-    <w:p>
-      <w:pPr>
-        <w:pStyle w:val="Corpsprojet"/>
-      </w:pPr>
-      <w:r>
-        <w:t xml:space="preserve">Lorem ipsum dolor sit amet, consectetur adipiscing elit. Quisque sagittis pharetra eleifend. Maecenas feugiat, massa ac pellentesque porta, ipsum metus blandit lectus, id placerat lorem magna sodales dui. Integer hendrerit neque eu magna euismod, id iaculis neque </w:t>
-      </w:r>
-      <w:r>
-        <w:lastRenderedPageBreak/>
-        <w:t>consequat. Ut luctus augue turpis, non ornare est venenatis id. Interdum et malesuada fames ac ante ipsum primis in faucibus. Phasellus tincidunt, libero elementum maximus molestie, nisi sapien fringilla lacus, eu feugiat arcu nibh eget erat. Sed semper efficitur libero, a convallis libero dapibus lacinia. Donec mattis, magna ac scelerisque placerat, tortor nulla vestibulum enim, eu posuere nisl sapien sed ante.</w:t>
-      </w:r>
-    </w:p>
-    <w:p>
-      <w:pPr>
-        <w:pStyle w:val="Corpsprojet"/>
-      </w:pPr>
-      <w:r>
-        <w:t>Nam sollicitudin est vel accumsan euismod. Mauris quis posuere lorem, at maximus ex. Donec viverra sapien ac lacus suscipit laoreet. Vivamus non eleifend justo, quis sodales turpis. Maecenas ut arcu vestibulum, mattis arcu id, lacinia odio. Maecenas dapibus laoreet magna, eu tempor dolor venenatis quis. Donec at sapien diam. Aenean tempus rutrum justo eu sagittis. Praesent porttitor a erat et vulputate. Phasellus consequat ipsum ac risus facilisis maximus. Vestibulum sit amet sem urna.</w:t>
-      </w:r>
-    </w:p>
-    <w:p>
-      <w:pPr>
-        <w:pStyle w:val="Corpsprojet"/>
+        <w:jc w:val="both"/>
         <w:sectPr>
           <w:type w:val="continuous"/>
           <w:pgSz w:w="11906" w:h="16838"/>
@@ -2632,6 +2957,7 @@
         </w:sectPr>
       </w:pPr>
       <w:r>
+        <w:lastRenderedPageBreak/>
         <w:t>Mauris vel mi vel nibh aliquet interdum. Morbi elit dolor, convallis vitae iaculis ac, semper vitae erat. Fusce erat enim, dignissim sed mauris dapibus, consequat sollicitudin leo. Donec tristique tempor ipsum quis fringilla. Duis vitae porttitor mauris, eget tempor diam. Vestibulum viverra finibus lacus, at cursus nisi viverra id. Donec volutpat sapien ut rutrum viverra. Nullam purus ex, dignissim a dignissim in, lobortis non tellus. Nullam sed malesuada tellus. Praesent eget hendrerit ante. Cras est sapien, viverra sit amet feugiat in, molestie nec urna. Nulla lectus sem, dictum non quam vel, gravida porta nisl. Sed accumsan commodo justo sed placerat.</w:t>
       </w:r>
       <w:r>
@@ -2641,21 +2967,24 @@
     <w:p>
       <w:pPr>
         <w:pStyle w:val="Corpsprojet"/>
+        <w:jc w:val="both"/>
       </w:pPr>
     </w:p>
     <w:p>
       <w:pPr>
         <w:pStyle w:val="Titreprojet"/>
-      </w:pPr>
-      <w:bookmarkStart w:id="20" w:name="_Toc89251867"/>
+        <w:jc w:val="both"/>
+      </w:pPr>
+      <w:bookmarkStart w:id="19" w:name="_Toc89251867"/>
       <w:r>
         <w:t>Glossaire</w:t>
       </w:r>
-      <w:bookmarkEnd w:id="20"/>
+      <w:bookmarkEnd w:id="19"/>
     </w:p>
     <w:p>
       <w:pPr>
         <w:pStyle w:val="Corpsprojet"/>
+        <w:jc w:val="both"/>
         <w:rPr>
           <w:rFonts w:ascii="Cy" w:hAnsi="Cy"/>
           <w:b/>
@@ -2682,6 +3011,7 @@
     <w:p>
       <w:pPr>
         <w:pStyle w:val="Corpsprojet"/>
+        <w:jc w:val="both"/>
       </w:pPr>
       <w:r>
         <w:t>Lorem ipsum dolor sit amet, consectetur adipiscing elit. Quisque sagittis pharetra eleifend. Maecenas feugiat, massa ac pellentesque porta, ipsum metus blandit lectus, id placerat lorem magna sodales dui. Integer hendrerit neque eu magna euismod, id iaculis neque consequat</w:t>
@@ -2693,11 +3023,13 @@
     <w:p>
       <w:pPr>
         <w:pStyle w:val="Corpsprojet"/>
+        <w:jc w:val="both"/>
       </w:pPr>
     </w:p>
     <w:p>
       <w:pPr>
         <w:pStyle w:val="Corpsprojet"/>
+        <w:jc w:val="both"/>
         <w:rPr>
           <w:rFonts w:ascii="Cy" w:hAnsi="Cy"/>
           <w:b/>
@@ -2724,6 +3056,7 @@
     <w:p>
       <w:pPr>
         <w:pStyle w:val="Corpsprojet"/>
+        <w:jc w:val="both"/>
       </w:pPr>
       <w:r>
         <w:t>Lorem ipsum dolor sit amet, consectetur adipiscing elit. Quisque sagittis pharetra eleifend. Maecenas feugiat, massa ac pellentesque porta, ipsum metus blandit lectus, id placerat lorem magna sodales dui. Integer hendrerit neque eu magna euismod, id iaculis neque consequat</w:t>
@@ -2735,11 +3068,13 @@
     <w:p>
       <w:pPr>
         <w:pStyle w:val="Corpsprojet"/>
+        <w:jc w:val="both"/>
       </w:pPr>
     </w:p>
     <w:p>
       <w:pPr>
         <w:pStyle w:val="Corpsprojet"/>
+        <w:jc w:val="both"/>
         <w:rPr>
           <w:rFonts w:ascii="Cy" w:hAnsi="Cy"/>
           <w:b/>
@@ -2766,6 +3101,7 @@
     <w:p>
       <w:pPr>
         <w:pStyle w:val="Corpsprojet"/>
+        <w:jc w:val="both"/>
       </w:pPr>
       <w:r>
         <w:t>Lorem ipsum dolor sit amet, consectetur adipiscing elit. Quisque sagittis pharetra eleifend. Maecenas feugiat, massa ac pellentesque porta, ipsum metus blandit lectus, id placerat lorem magna sodales dui. Integer hendrerit neque eu magna euismod, id iaculis neque consequat</w:t>
@@ -2777,11 +3113,13 @@
     <w:p>
       <w:pPr>
         <w:pStyle w:val="Corpsprojet"/>
+        <w:jc w:val="both"/>
       </w:pPr>
     </w:p>
     <w:p>
       <w:pPr>
         <w:pStyle w:val="Corpsprojet"/>
+        <w:jc w:val="both"/>
         <w:rPr>
           <w:rFonts w:ascii="Cy" w:hAnsi="Cy"/>
           <w:b/>
@@ -2808,6 +3146,7 @@
     <w:p>
       <w:pPr>
         <w:pStyle w:val="Corpsprojet"/>
+        <w:jc w:val="both"/>
       </w:pPr>
       <w:r>
         <w:t xml:space="preserve">Lorem ipsum dolor sit amet, consectetur adipiscing elit. Quisque sagittis pharetra eleifend. Maecenas feugiat, massa ac pellentesque porta, ipsum metus blandit lectus, id placerat lorem magna sodales </w:t>
@@ -2822,11 +3161,13 @@
     <w:p>
       <w:pPr>
         <w:pStyle w:val="Corpsprojet"/>
+        <w:jc w:val="both"/>
       </w:pPr>
     </w:p>
     <w:p>
       <w:pPr>
         <w:pStyle w:val="Corpsprojet"/>
+        <w:jc w:val="both"/>
         <w:rPr>
           <w:rFonts w:ascii="Cy" w:hAnsi="Cy"/>
           <w:b/>
@@ -2853,6 +3194,7 @@
     <w:p>
       <w:pPr>
         <w:pStyle w:val="Corpsprojet"/>
+        <w:jc w:val="both"/>
       </w:pPr>
       <w:r>
         <w:t>Lorem ipsum dolor sit amet, consectetur adipiscing elit. Quisque sagittis pharetra eleifend. Maecenas feugiat, massa ac pellentesque porta, ipsum metus blandit lectus, id placerat lorem magna sodales dui. Integer hendrerit neque eu magna euismod, id iaculis neque consequat</w:t>
@@ -2864,11 +3206,13 @@
     <w:p>
       <w:pPr>
         <w:pStyle w:val="Corpsprojet"/>
+        <w:jc w:val="both"/>
       </w:pPr>
     </w:p>
     <w:p>
       <w:pPr>
         <w:pStyle w:val="Corpsprojet"/>
+        <w:jc w:val="both"/>
         <w:rPr>
           <w:rFonts w:ascii="Cy" w:hAnsi="Cy"/>
           <w:b/>
@@ -2895,6 +3239,7 @@
     <w:p>
       <w:pPr>
         <w:pStyle w:val="Corpsprojet"/>
+        <w:jc w:val="both"/>
       </w:pPr>
       <w:r>
         <w:t>Lorem ipsum dolor sit amet, consectetur adipiscing elit. Quisque sagittis pharetra eleifend. Maecenas feugiat, massa ac pellentesque porta, ipsum metus blandit lectus, id placerat lorem magna sodales dui. Integer hendrerit neque eu magna euismod, id iaculis neque consequat</w:t>
@@ -2906,11 +3251,13 @@
     <w:p>
       <w:pPr>
         <w:pStyle w:val="Corpsprojet"/>
+        <w:jc w:val="both"/>
       </w:pPr>
     </w:p>
     <w:p>
       <w:pPr>
         <w:pStyle w:val="Corpsprojet"/>
+        <w:jc w:val="both"/>
         <w:rPr>
           <w:rFonts w:ascii="Cy" w:hAnsi="Cy"/>
           <w:b/>
@@ -2937,6 +3284,7 @@
     <w:p>
       <w:pPr>
         <w:pStyle w:val="Corpsprojet"/>
+        <w:jc w:val="both"/>
       </w:pPr>
       <w:r>
         <w:t>Lorem ipsum dolor sit amet, consectetur adipiscing elit. Quisque sagittis pharetra eleifend. Maecenas feugiat, massa ac pellentesque porta, ipsum metus blandit lectus, id placerat lorem magna sodales dui. Integer hendrerit neque eu magna euismod, id iaculis neque consequat</w:t>
@@ -2948,11 +3296,13 @@
     <w:p>
       <w:pPr>
         <w:pStyle w:val="Corpsprojet"/>
+        <w:jc w:val="both"/>
       </w:pPr>
     </w:p>
     <w:p>
       <w:pPr>
         <w:pStyle w:val="Corpsprojet"/>
+        <w:jc w:val="both"/>
         <w:rPr>
           <w:rFonts w:ascii="Cy" w:hAnsi="Cy"/>
           <w:b/>
@@ -2979,6 +3329,7 @@
     <w:p>
       <w:pPr>
         <w:pStyle w:val="Corpsprojet"/>
+        <w:jc w:val="both"/>
       </w:pPr>
       <w:r>
         <w:t xml:space="preserve">Lorem ipsum dolor sit amet, consectetur adipiscing elit. Quisque sagittis pharetra eleifend. Maecenas feugiat, massa ac pellentesque porta, ipsum metus blandit lectus, id placerat lorem magna sodales </w:t>
@@ -4692,11 +5043,127 @@
       </w:pPr>
     </w:lvl>
   </w:abstractNum>
+  <w:abstractNum w:abstractNumId="2" w15:restartNumberingAfterBreak="0">
+    <w:nsid w:val="598F78EF"/>
+    <w:multiLevelType w:val="hybridMultilevel"/>
+    <w:tmpl w:val="660EAE76"/>
+    <w:lvl w:ilvl="0" w:tplc="3F424604">
+      <w:start w:val="2"/>
+      <w:numFmt w:val="bullet"/>
+      <w:lvlText w:val="-"/>
+      <w:lvlJc w:val="left"/>
+      <w:pPr>
+        <w:ind w:left="720" w:hanging="360"/>
+      </w:pPr>
+      <w:rPr>
+        <w:rFonts w:ascii="Outfit" w:eastAsiaTheme="minorHAnsi" w:hAnsi="Outfit" w:cstheme="minorBidi" w:hint="default"/>
+      </w:rPr>
+    </w:lvl>
+    <w:lvl w:ilvl="1" w:tplc="040C0003" w:tentative="1">
+      <w:start w:val="1"/>
+      <w:numFmt w:val="bullet"/>
+      <w:lvlText w:val="o"/>
+      <w:lvlJc w:val="left"/>
+      <w:pPr>
+        <w:ind w:left="1440" w:hanging="360"/>
+      </w:pPr>
+      <w:rPr>
+        <w:rFonts w:ascii="Courier New" w:hAnsi="Courier New" w:cs="Courier New" w:hint="default"/>
+      </w:rPr>
+    </w:lvl>
+    <w:lvl w:ilvl="2" w:tplc="040C0005" w:tentative="1">
+      <w:start w:val="1"/>
+      <w:numFmt w:val="bullet"/>
+      <w:lvlText w:val=""/>
+      <w:lvlJc w:val="left"/>
+      <w:pPr>
+        <w:ind w:left="2160" w:hanging="360"/>
+      </w:pPr>
+      <w:rPr>
+        <w:rFonts w:ascii="Wingdings" w:hAnsi="Wingdings" w:hint="default"/>
+      </w:rPr>
+    </w:lvl>
+    <w:lvl w:ilvl="3" w:tplc="040C0001" w:tentative="1">
+      <w:start w:val="1"/>
+      <w:numFmt w:val="bullet"/>
+      <w:lvlText w:val=""/>
+      <w:lvlJc w:val="left"/>
+      <w:pPr>
+        <w:ind w:left="2880" w:hanging="360"/>
+      </w:pPr>
+      <w:rPr>
+        <w:rFonts w:ascii="Symbol" w:hAnsi="Symbol" w:hint="default"/>
+      </w:rPr>
+    </w:lvl>
+    <w:lvl w:ilvl="4" w:tplc="040C0003" w:tentative="1">
+      <w:start w:val="1"/>
+      <w:numFmt w:val="bullet"/>
+      <w:lvlText w:val="o"/>
+      <w:lvlJc w:val="left"/>
+      <w:pPr>
+        <w:ind w:left="3600" w:hanging="360"/>
+      </w:pPr>
+      <w:rPr>
+        <w:rFonts w:ascii="Courier New" w:hAnsi="Courier New" w:cs="Courier New" w:hint="default"/>
+      </w:rPr>
+    </w:lvl>
+    <w:lvl w:ilvl="5" w:tplc="040C0005" w:tentative="1">
+      <w:start w:val="1"/>
+      <w:numFmt w:val="bullet"/>
+      <w:lvlText w:val=""/>
+      <w:lvlJc w:val="left"/>
+      <w:pPr>
+        <w:ind w:left="4320" w:hanging="360"/>
+      </w:pPr>
+      <w:rPr>
+        <w:rFonts w:ascii="Wingdings" w:hAnsi="Wingdings" w:hint="default"/>
+      </w:rPr>
+    </w:lvl>
+    <w:lvl w:ilvl="6" w:tplc="040C0001" w:tentative="1">
+      <w:start w:val="1"/>
+      <w:numFmt w:val="bullet"/>
+      <w:lvlText w:val=""/>
+      <w:lvlJc w:val="left"/>
+      <w:pPr>
+        <w:ind w:left="5040" w:hanging="360"/>
+      </w:pPr>
+      <w:rPr>
+        <w:rFonts w:ascii="Symbol" w:hAnsi="Symbol" w:hint="default"/>
+      </w:rPr>
+    </w:lvl>
+    <w:lvl w:ilvl="7" w:tplc="040C0003" w:tentative="1">
+      <w:start w:val="1"/>
+      <w:numFmt w:val="bullet"/>
+      <w:lvlText w:val="o"/>
+      <w:lvlJc w:val="left"/>
+      <w:pPr>
+        <w:ind w:left="5760" w:hanging="360"/>
+      </w:pPr>
+      <w:rPr>
+        <w:rFonts w:ascii="Courier New" w:hAnsi="Courier New" w:cs="Courier New" w:hint="default"/>
+      </w:rPr>
+    </w:lvl>
+    <w:lvl w:ilvl="8" w:tplc="040C0005" w:tentative="1">
+      <w:start w:val="1"/>
+      <w:numFmt w:val="bullet"/>
+      <w:lvlText w:val=""/>
+      <w:lvlJc w:val="left"/>
+      <w:pPr>
+        <w:ind w:left="6480" w:hanging="360"/>
+      </w:pPr>
+      <w:rPr>
+        <w:rFonts w:ascii="Wingdings" w:hAnsi="Wingdings" w:hint="default"/>
+      </w:rPr>
+    </w:lvl>
+  </w:abstractNum>
   <w:num w:numId="1">
     <w:abstractNumId w:val="0"/>
   </w:num>
   <w:num w:numId="2">
     <w:abstractNumId w:val="1"/>
+  </w:num>
+  <w:num w:numId="3">
+    <w:abstractNumId w:val="2"/>
   </w:num>
 </w:numbering>
 </file>
@@ -5908,10 +6375,6 @@
 </file>
 
 <file path=customXml/item1.xml><?xml version="1.0" encoding="utf-8"?>
-<b:Sources xmlns:b="http://schemas.openxmlformats.org/officeDocument/2006/bibliography" xmlns="http://schemas.openxmlformats.org/officeDocument/2006/bibliography" SelectedStyle="\APASixthEditionOfficeOnline.xsl" StyleName="APA" Version="6"/>
-</file>
-
-<file path=customXml/item2.xml><?xml version="1.0" encoding="utf-8"?>
 <ct:contentTypeSchema xmlns:ct="http://schemas.microsoft.com/office/2006/metadata/contentType" xmlns:ma="http://schemas.microsoft.com/office/2006/metadata/properties/metaAttributes" ct:_="" ma:_="" ma:contentTypeName="Document" ma:contentTypeID="0x010100B18AF09E67CF874AB5CF7FF577482B03" ma:contentTypeVersion="4" ma:contentTypeDescription="Crée un document." ma:contentTypeScope="" ma:versionID="aae7e715d989177e8469de188dd4ecd9">
   <xsd:schema xmlns:xsd="http://www.w3.org/2001/XMLSchema" xmlns:xs="http://www.w3.org/2001/XMLSchema" xmlns:p="http://schemas.microsoft.com/office/2006/metadata/properties" xmlns:ns3="bdf3f504-6a6e-4068-8c98-3527becfc097" targetNamespace="http://schemas.microsoft.com/office/2006/metadata/properties" ma:root="true" ma:fieldsID="0584d5c4904e4e45a67eaf63e3eca1a1" ns3:_="">
     <xsd:import namespace="bdf3f504-6a6e-4068-8c98-3527becfc097"/>
@@ -6057,7 +6520,17 @@
 </ct:contentTypeSchema>
 </file>
 
+<file path=customXml/item2.xml><?xml version="1.0" encoding="utf-8"?>
+<b:Sources xmlns:b="http://schemas.openxmlformats.org/officeDocument/2006/bibliography" xmlns="http://schemas.openxmlformats.org/officeDocument/2006/bibliography" SelectedStyle="\APASixthEditionOfficeOnline.xsl" StyleName="APA" Version="6"/>
+</file>
+
 <file path=customXml/item3.xml><?xml version="1.0" encoding="utf-8"?>
+<p:properties xmlns:p="http://schemas.microsoft.com/office/2006/metadata/properties" xmlns:xsi="http://www.w3.org/2001/XMLSchema-instance" xmlns:pc="http://schemas.microsoft.com/office/infopath/2007/PartnerControls">
+  <documentManagement/>
+</p:properties>
+</file>
+
+<file path=customXml/item4.xml><?xml version="1.0" encoding="utf-8"?>
 <?mso-contentType ?>
 <FormTemplates xmlns="http://schemas.microsoft.com/sharepoint/v3/contenttype/forms">
   <Display>DocumentLibraryForm</Display>
@@ -6066,21 +6539,7 @@
 </FormTemplates>
 </file>
 
-<file path=customXml/item4.xml><?xml version="1.0" encoding="utf-8"?>
-<p:properties xmlns:p="http://schemas.microsoft.com/office/2006/metadata/properties" xmlns:xsi="http://www.w3.org/2001/XMLSchema-instance" xmlns:pc="http://schemas.microsoft.com/office/infopath/2007/PartnerControls">
-  <documentManagement/>
-</p:properties>
-</file>
-
 <file path=customXml/itemProps1.xml><?xml version="1.0" encoding="utf-8"?>
-<ds:datastoreItem xmlns:ds="http://schemas.openxmlformats.org/officeDocument/2006/customXml" ds:itemID="{8043F013-02A2-4007-87D3-632AA00280A9}">
-  <ds:schemaRefs>
-    <ds:schemaRef ds:uri="http://schemas.openxmlformats.org/officeDocument/2006/bibliography"/>
-  </ds:schemaRefs>
-</ds:datastoreItem>
-</file>
-
-<file path=customXml/itemProps2.xml><?xml version="1.0" encoding="utf-8"?>
 <ds:datastoreItem xmlns:ds="http://schemas.openxmlformats.org/officeDocument/2006/customXml" ds:itemID="{07307539-EB8A-4E5A-A40A-F9696756ADEC}">
   <ds:schemaRefs>
     <ds:schemaRef ds:uri="http://schemas.microsoft.com/office/2006/metadata/contentType"/>
@@ -6098,19 +6557,27 @@
 </ds:datastoreItem>
 </file>
 
-<file path=customXml/itemProps3.xml><?xml version="1.0" encoding="utf-8"?>
-<ds:datastoreItem xmlns:ds="http://schemas.openxmlformats.org/officeDocument/2006/customXml" ds:itemID="{19C4157E-86ED-4DB3-A3F2-454D56148D3A}">
+<file path=customXml/itemProps2.xml><?xml version="1.0" encoding="utf-8"?>
+<ds:datastoreItem xmlns:ds="http://schemas.openxmlformats.org/officeDocument/2006/customXml" ds:itemID="{8043F013-02A2-4007-87D3-632AA00280A9}">
   <ds:schemaRefs>
-    <ds:schemaRef ds:uri="http://schemas.microsoft.com/sharepoint/v3/contenttype/forms"/>
+    <ds:schemaRef ds:uri="http://schemas.openxmlformats.org/officeDocument/2006/bibliography"/>
   </ds:schemaRefs>
 </ds:datastoreItem>
 </file>
 
-<file path=customXml/itemProps4.xml><?xml version="1.0" encoding="utf-8"?>
+<file path=customXml/itemProps3.xml><?xml version="1.0" encoding="utf-8"?>
 <ds:datastoreItem xmlns:ds="http://schemas.openxmlformats.org/officeDocument/2006/customXml" ds:itemID="{B22F221F-F01B-4F0A-9E8D-7E0760CF3B4A}">
   <ds:schemaRefs>
     <ds:schemaRef ds:uri="http://schemas.microsoft.com/office/2006/metadata/properties"/>
     <ds:schemaRef ds:uri="http://schemas.microsoft.com/office/infopath/2007/PartnerControls"/>
   </ds:schemaRefs>
 </ds:datastoreItem>
+</file>
+
+<file path=customXml/itemProps4.xml><?xml version="1.0" encoding="utf-8"?>
+<ds:datastoreItem xmlns:ds="http://schemas.openxmlformats.org/officeDocument/2006/customXml" ds:itemID="{19C4157E-86ED-4DB3-A3F2-454D56148D3A}">
+  <ds:schemaRefs>
+    <ds:schemaRef ds:uri="http://schemas.microsoft.com/sharepoint/v3/contenttype/forms"/>
+  </ds:schemaRefs>
+</ds:datastoreItem>
 </file>
</xml_diff>